<commit_message>
initial commit after not tracking changes for far too long, upto app38 at this point
</commit_message>
<xml_diff>
--- a/report.docx
+++ b/report.docx
@@ -7,7 +7,7 @@
         <w:pStyle w:val="Title"/>
       </w:pPr>
       <w:r>
-        <w:t xml:space="preserve">Document title</w:t>
+        <w:t xml:space="preserve">My Report Title</w:t>
       </w:r>
     </w:p>
     <w:p>
@@ -15,7 +15,7 @@
         <w:pStyle w:val="Subtitle"/>
       </w:pPr>
       <w:r>
-        <w:t xml:space="preserve">Subtitle of document</w:t>
+        <w:t xml:space="preserve">Analysis Report</w:t>
       </w:r>
     </w:p>
     <w:p>
@@ -23,7 +23,7 @@
         <w:pStyle w:val="Author"/>
       </w:pPr>
       <w:r>
-        <w:t xml:space="preserve">Author name(s)</w:t>
+        <w:t xml:space="preserve">John Doe</w:t>
       </w:r>
     </w:p>
     <w:p>
@@ -31,10 +31,36 @@
         <w:pStyle w:val="Date"/>
       </w:pPr>
       <w:r>
-        <w:t xml:space="preserve">2025-05-23</w:t>
+        <w:t xml:space="preserve">2025-06-11</w:t>
       </w:r>
     </w:p>
-    <w:bookmarkStart w:id="56" w:name="dynamic-report"/>
+    <w:sdt>
+      <w:sdtPr>
+        <w:docPartObj>
+          <w:docPartGallery w:val="Table of Contents"/>
+          <w:docPartUnique/>
+        </w:docPartObj>
+      </w:sdtPr>
+      <w:sdtContent>
+        <w:p>
+          <w:pPr>
+            <w:pStyle w:val="TOCHeading"/>
+          </w:pPr>
+          <w:r>
+            <w:t xml:space="preserve">Contents</w:t>
+          </w:r>
+        </w:p>
+        <w:p>
+          <w:r>
+            <w:fldChar w:fldCharType="begin" w:dirty="true"/>
+            <w:instrText xml:space="preserve">TOC \o "1-3" \h \z \u</w:instrText>
+            <w:fldChar w:fldCharType="separate"/>
+            <w:fldChar w:fldCharType="end"/>
+          </w:r>
+        </w:p>
+      </w:sdtContent>
+    </w:sdt>
+    <w:bookmarkStart w:id="49" w:name="dynamic-report"/>
     <w:p>
       <w:pPr>
         <w:pStyle w:val="Heading1"/>
@@ -48,1767 +74,701 @@
         <w:pStyle w:val="FirstParagraph"/>
       </w:pPr>
       <w:r>
-        <w:t xml:space="preserve">Here is my regression model:</w:t>
+        <w:t xml:space="preserve">See</w:t>
+      </w:r>
+      <w:r>
+        <w:t xml:space="preserve"> </w:t>
+      </w:r>
+      <w:hyperlink r:id="rId20">
+        <w:r>
+          <w:rPr>
+            <w:rStyle w:val="Hyperlink"/>
+          </w:rPr>
+          <w:t xml:space="preserve">site</w:t>
+        </w:r>
+      </w:hyperlink>
+    </w:p>
+    <w:bookmarkStart w:id="27" w:name="regression-analysis"/>
+    <w:p>
+      <w:pPr>
+        <w:pStyle w:val="Heading2"/>
+      </w:pPr>
+      <w:r>
+        <w:t xml:space="preserve">1.1 Regression Analysis</w:t>
       </w:r>
     </w:p>
     <w:p>
       <w:pPr>
-        <w:pStyle w:val="SourceCode"/>
-      </w:pPr>
+        <w:pStyle w:val="FirstParagraph"/>
+      </w:pPr>
+      <w:r>
+        <w:t xml:space="preserve">Here are my regression models:</w:t>
+      </w:r>
+    </w:p>
+    <w:bookmarkStart w:id="23" w:name="plot-a-models"/>
+    <w:p>
+      <w:pPr>
+        <w:pStyle w:val="Heading3"/>
+      </w:pPr>
+      <w:r>
+        <w:t xml:space="preserve">1.1.1 Plot A Models</w:t>
+      </w:r>
+    </w:p>
+    <w:bookmarkStart w:id="21" w:name="plot-a-1"/>
+    <w:p>
+      <w:pPr>
+        <w:pStyle w:val="Heading4"/>
+      </w:pPr>
+      <w:r>
+        <w:t xml:space="preserve">1.1.1.1 Plot A 1</w:t>
+      </w:r>
+    </w:p>
+    <w:p>
+      <w:pPr>
+        <w:pStyle w:val="FirstParagraph"/>
+      </w:pPr>
+      <w:r>
+        <w:t xml:space="preserve">Variable: mpg</w:t>
+      </w:r>
+    </w:p>
+    <w:p>
+      <w:pPr>
+        <w:pStyle w:val="BodyText"/>
+      </w:pPr>
+      <w:r>
+        <w:t xml:space="preserve">Call:</w:t>
+      </w:r>
+      <w:r>
+        <w:t xml:space="preserve"> </w:t>
+      </w:r>
+      <w:r>
+        <w:t xml:space="preserve">lm(formula = fml, data = mtcars)</w:t>
+      </w:r>
+    </w:p>
+    <w:p>
+      <w:pPr>
+        <w:pStyle w:val="BodyText"/>
+      </w:pPr>
+      <w:r>
+        <w:t xml:space="preserve">Residuals:</w:t>
+      </w:r>
+      <w:r>
+        <w:t xml:space="preserve"> </w:t>
+      </w:r>
+      <w:r>
+        <w:t xml:space="preserve">Min 1Q Median 3Q Max</w:t>
+      </w:r>
+      <w:r>
+        <w:t xml:space="preserve"> </w:t>
+      </w:r>
+      <w:r>
+        <w:t xml:space="preserve">-9.691 -4.666 -0.891 2.709 13.809</w:t>
+      </w:r>
+    </w:p>
+    <w:p>
+      <w:pPr>
+        <w:pStyle w:val="BodyText"/>
+      </w:pPr>
+      <w:r>
+        <w:t xml:space="preserve">Coefficients:</w:t>
+      </w:r>
+      <w:r>
+        <w:t xml:space="preserve"> </w:t>
+      </w:r>
+      <w:r>
+        <w:t xml:space="preserve">Estimate Std. Error t value Pr(&gt;|t|)</w:t>
+      </w:r>
+      <w:r>
+        <w:br/>
+      </w:r>
+      <w:r>
+        <w:t xml:space="preserve">(Intercept) 20.09 1.07 18.9 &lt;2e-16 ***</w:t>
+      </w:r>
+      <w:r>
+        <w:t xml:space="preserve"> </w:t>
+      </w:r>
+      <w:r>
+        <w:t xml:space="preserve">—</w:t>
+      </w:r>
+      <w:r>
+        <w:t xml:space="preserve"> </w:t>
+      </w:r>
+      <w:r>
+        <w:t xml:space="preserve">Signif. codes: 0</w:t>
+      </w:r>
+      <w:r>
+        <w:t xml:space="preserve"> </w:t>
+      </w:r>
+      <w:r>
+        <w:t xml:space="preserve">‘</w:t>
+      </w:r>
       <w:r>
         <w:rPr>
-          <w:rStyle w:val="VerbatimChar"/>
+          <w:b/>
+          <w:bCs/>
+          <w:i/>
+          <w:iCs/>
         </w:rPr>
-        <w:t xml:space="preserve">## xvar: cyl</w:t>
+        <w:t xml:space="preserve">’ 0.001 ’</w:t>
+      </w:r>
+      <w:r>
+        <w:rPr>
+          <w:i/>
+          <w:iCs/>
+        </w:rPr>
+        <w:t xml:space="preserve">’ 0.01 ’</w:t>
+      </w:r>
+      <w:r>
+        <w:t xml:space="preserve">’</w:t>
+      </w:r>
+      <w:r>
+        <w:t xml:space="preserve"> </w:t>
+      </w:r>
+      <w:r>
+        <w:t xml:space="preserve">0.05</w:t>
+      </w:r>
+      <w:r>
+        <w:t xml:space="preserve"> </w:t>
+      </w:r>
+      <w:r>
+        <w:t xml:space="preserve">‘.’</w:t>
+      </w:r>
+      <w:r>
+        <w:t xml:space="preserve"> </w:t>
+      </w:r>
+      <w:r>
+        <w:t xml:space="preserve">0.1 ’ ’ 1</w:t>
       </w:r>
     </w:p>
+    <w:p>
+      <w:pPr>
+        <w:pStyle w:val="BodyText"/>
+      </w:pPr>
+      <w:r>
+        <w:t xml:space="preserve">Residual standard error: 6.03 on 31 degrees of freedom</w:t>
+      </w:r>
+    </w:p>
+    <w:p>
+      <w:pPr>
+        <w:pStyle w:val="BodyText"/>
+      </w:pPr>
+      <w:r>
+        <w:t xml:space="preserve">The fitting result is: mpg = 20.09 + NA * mpg</w:t>
+      </w:r>
+    </w:p>
+    <w:bookmarkEnd w:id="21"/>
+    <w:bookmarkStart w:id="22" w:name="plot-a-2"/>
+    <w:p>
+      <w:pPr>
+        <w:pStyle w:val="Heading4"/>
+      </w:pPr>
+      <w:r>
+        <w:t xml:space="preserve">1.1.1.2 Plot A 2</w:t>
+      </w:r>
+    </w:p>
+    <w:p>
+      <w:pPr>
+        <w:pStyle w:val="FirstParagraph"/>
+      </w:pPr>
+      <w:r>
+        <w:t xml:space="preserve">Variable: cyl</w:t>
+      </w:r>
+    </w:p>
+    <w:p>
+      <w:pPr>
+        <w:pStyle w:val="BodyText"/>
+      </w:pPr>
+      <w:r>
+        <w:t xml:space="preserve">Call:</w:t>
+      </w:r>
+      <w:r>
+        <w:t xml:space="preserve"> </w:t>
+      </w:r>
+      <w:r>
+        <w:t xml:space="preserve">lm(formula = fml, data = mtcars)</w:t>
+      </w:r>
+    </w:p>
+    <w:p>
+      <w:pPr>
+        <w:pStyle w:val="BodyText"/>
+      </w:pPr>
+      <w:r>
+        <w:t xml:space="preserve">Residuals:</w:t>
+      </w:r>
+      <w:r>
+        <w:t xml:space="preserve"> </w:t>
+      </w:r>
+      <w:r>
+        <w:t xml:space="preserve">Min 1Q Median 3Q Max</w:t>
+      </w:r>
+      <w:r>
+        <w:t xml:space="preserve"> </w:t>
+      </w:r>
+      <w:r>
+        <w:t xml:space="preserve">-4.981 -2.119 0.222 1.072 7.519</w:t>
+      </w:r>
+    </w:p>
+    <w:p>
+      <w:pPr>
+        <w:pStyle w:val="BodyText"/>
+      </w:pPr>
+      <w:r>
+        <w:t xml:space="preserve">Coefficients:</w:t>
+      </w:r>
+      <w:r>
+        <w:t xml:space="preserve"> </w:t>
+      </w:r>
+      <w:r>
+        <w:t xml:space="preserve">Estimate Std. Error t value Pr(&gt;|t|)</w:t>
+      </w:r>
+      <w:r>
+        <w:br/>
+      </w:r>
+      <w:r>
+        <w:t xml:space="preserve">(Intercept) 37.885 2.074 18.27 &lt; 2e-16</w:t>
+      </w:r>
+      <w:r>
+        <w:t xml:space="preserve"> </w:t>
+      </w:r>
+      <w:r>
+        <w:rPr>
+          <w:b/>
+          <w:bCs/>
+          <w:i/>
+          <w:iCs/>
+        </w:rPr>
+        <w:t xml:space="preserve"> </w:t>
+      </w:r>
+      <w:r>
+        <w:rPr>
+          <w:b/>
+          <w:bCs/>
+          <w:i/>
+          <w:iCs/>
+        </w:rPr>
+        <w:t xml:space="preserve">cyl -2.876 0.322 -8.92 6.1e-10</w:t>
+      </w:r>
+      <w:r>
+        <w:rPr>
+          <w:b/>
+          <w:bCs/>
+          <w:i/>
+          <w:iCs/>
+        </w:rPr>
+        <w:t xml:space="preserve"> </w:t>
+      </w:r>
+      <w:r>
+        <w:t xml:space="preserve"> </w:t>
+      </w:r>
+      <w:r>
+        <w:t xml:space="preserve">—</w:t>
+      </w:r>
+      <w:r>
+        <w:t xml:space="preserve"> </w:t>
+      </w:r>
+      <w:r>
+        <w:t xml:space="preserve">Signif. codes: 0</w:t>
+      </w:r>
+      <w:r>
+        <w:t xml:space="preserve"> </w:t>
+      </w:r>
+      <w:r>
+        <w:t xml:space="preserve">‘</w:t>
+      </w:r>
+      <w:r>
+        <w:rPr>
+          <w:b/>
+          <w:bCs/>
+          <w:i/>
+          <w:iCs/>
+        </w:rPr>
+        <w:t xml:space="preserve">’ 0.001 ’</w:t>
+      </w:r>
+      <w:r>
+        <w:rPr>
+          <w:i/>
+          <w:iCs/>
+        </w:rPr>
+        <w:t xml:space="preserve">’ 0.01 ’</w:t>
+      </w:r>
+      <w:r>
+        <w:t xml:space="preserve">’</w:t>
+      </w:r>
+      <w:r>
+        <w:t xml:space="preserve"> </w:t>
+      </w:r>
+      <w:r>
+        <w:t xml:space="preserve">0.05</w:t>
+      </w:r>
+      <w:r>
+        <w:t xml:space="preserve"> </w:t>
+      </w:r>
+      <w:r>
+        <w:t xml:space="preserve">‘.’</w:t>
+      </w:r>
+      <w:r>
+        <w:t xml:space="preserve"> </w:t>
+      </w:r>
+      <w:r>
+        <w:t xml:space="preserve">0.1 ’ ’ 1</w:t>
+      </w:r>
+    </w:p>
+    <w:p>
+      <w:pPr>
+        <w:pStyle w:val="BodyText"/>
+      </w:pPr>
+      <w:r>
+        <w:t xml:space="preserve">Residual standard error: 3.21 on 30 degrees of freedom</w:t>
+      </w:r>
+      <w:r>
+        <w:t xml:space="preserve"> </w:t>
+      </w:r>
+      <w:r>
+        <w:t xml:space="preserve">Multiple R-squared: 0.726, Adjusted R-squared: 0.717</w:t>
+      </w:r>
+      <w:r>
+        <w:t xml:space="preserve"> </w:t>
+      </w:r>
+      <w:r>
+        <w:t xml:space="preserve">F-statistic: 79.6 on 1 and 30 DF, p-value: 6.11e-10</w:t>
+      </w:r>
+    </w:p>
+    <w:p>
+      <w:pPr>
+        <w:pStyle w:val="BodyText"/>
+      </w:pPr>
+      <w:r>
+        <w:t xml:space="preserve">The fitting result is: mpg = 37.88 + -2.876 * cyl</w:t>
+      </w:r>
+    </w:p>
+    <w:bookmarkEnd w:id="22"/>
+    <w:bookmarkEnd w:id="23"/>
+    <w:bookmarkStart w:id="26" w:name="plot-b-models"/>
+    <w:p>
+      <w:pPr>
+        <w:pStyle w:val="Heading3"/>
+      </w:pPr>
+      <w:r>
+        <w:t xml:space="preserve">1.1.2 Plot B Models</w:t>
+      </w:r>
+    </w:p>
+    <w:bookmarkStart w:id="24" w:name="plot-b-1"/>
+    <w:p>
+      <w:pPr>
+        <w:pStyle w:val="Heading4"/>
+      </w:pPr>
+      <w:r>
+        <w:t xml:space="preserve">1.1.2.1 Plot B 1</w:t>
+      </w:r>
+    </w:p>
+    <w:p>
+      <w:pPr>
+        <w:pStyle w:val="FirstParagraph"/>
+      </w:pPr>
+      <w:r>
+        <w:t xml:space="preserve">Variable: mpg</w:t>
+      </w:r>
+    </w:p>
+    <w:p>
+      <w:pPr>
+        <w:pStyle w:val="BodyText"/>
+      </w:pPr>
+      <w:r>
+        <w:t xml:space="preserve">Call:</w:t>
+      </w:r>
+      <w:r>
+        <w:t xml:space="preserve"> </w:t>
+      </w:r>
+      <w:r>
+        <w:t xml:space="preserve">lm(formula = fml, data = mtcars)</w:t>
+      </w:r>
+    </w:p>
+    <w:p>
+      <w:pPr>
+        <w:pStyle w:val="BodyText"/>
+      </w:pPr>
+      <w:r>
+        <w:t xml:space="preserve">Residuals:</w:t>
+      </w:r>
+      <w:r>
+        <w:t xml:space="preserve"> </w:t>
+      </w:r>
+      <w:r>
+        <w:t xml:space="preserve">Min 1Q Median 3Q Max</w:t>
+      </w:r>
+      <w:r>
+        <w:t xml:space="preserve"> </w:t>
+      </w:r>
+      <w:r>
+        <w:t xml:space="preserve">-9.691 -4.666 -0.891 2.709 13.809</w:t>
+      </w:r>
+    </w:p>
+    <w:p>
+      <w:pPr>
+        <w:pStyle w:val="BodyText"/>
+      </w:pPr>
+      <w:r>
+        <w:t xml:space="preserve">Coefficients:</w:t>
+      </w:r>
+      <w:r>
+        <w:t xml:space="preserve"> </w:t>
+      </w:r>
+      <w:r>
+        <w:t xml:space="preserve">Estimate Std. Error t value Pr(&gt;|t|)</w:t>
+      </w:r>
+      <w:r>
+        <w:br/>
+      </w:r>
+      <w:r>
+        <w:t xml:space="preserve">(Intercept) 20.09 1.07 18.9 &lt;2e-16 ***</w:t>
+      </w:r>
+      <w:r>
+        <w:t xml:space="preserve"> </w:t>
+      </w:r>
+      <w:r>
+        <w:t xml:space="preserve">—</w:t>
+      </w:r>
+      <w:r>
+        <w:t xml:space="preserve"> </w:t>
+      </w:r>
+      <w:r>
+        <w:t xml:space="preserve">Signif. codes: 0</w:t>
+      </w:r>
+      <w:r>
+        <w:t xml:space="preserve"> </w:t>
+      </w:r>
+      <w:r>
+        <w:t xml:space="preserve">‘</w:t>
+      </w:r>
+      <w:r>
+        <w:rPr>
+          <w:b/>
+          <w:bCs/>
+          <w:i/>
+          <w:iCs/>
+        </w:rPr>
+        <w:t xml:space="preserve">’ 0.001 ’</w:t>
+      </w:r>
+      <w:r>
+        <w:rPr>
+          <w:i/>
+          <w:iCs/>
+        </w:rPr>
+        <w:t xml:space="preserve">’ 0.01 ’</w:t>
+      </w:r>
+      <w:r>
+        <w:t xml:space="preserve">’</w:t>
+      </w:r>
+      <w:r>
+        <w:t xml:space="preserve"> </w:t>
+      </w:r>
+      <w:r>
+        <w:t xml:space="preserve">0.05</w:t>
+      </w:r>
+      <w:r>
+        <w:t xml:space="preserve"> </w:t>
+      </w:r>
+      <w:r>
+        <w:t xml:space="preserve">‘.’</w:t>
+      </w:r>
+      <w:r>
+        <w:t xml:space="preserve"> </w:t>
+      </w:r>
+      <w:r>
+        <w:t xml:space="preserve">0.1 ’ ’ 1</w:t>
+      </w:r>
+    </w:p>
+    <w:p>
+      <w:pPr>
+        <w:pStyle w:val="BodyText"/>
+      </w:pPr>
+      <w:r>
+        <w:t xml:space="preserve">Residual standard error: 6.03 on 31 degrees of freedom</w:t>
+      </w:r>
+    </w:p>
+    <w:p>
+      <w:pPr>
+        <w:pStyle w:val="BodyText"/>
+      </w:pPr>
+      <w:r>
+        <w:t xml:space="preserve">The fitting result is: mpg = 20.09 + NA * mpg</w:t>
+      </w:r>
+    </w:p>
+    <w:bookmarkEnd w:id="24"/>
+    <w:bookmarkStart w:id="25" w:name="plot-b-2"/>
+    <w:p>
+      <w:pPr>
+        <w:pStyle w:val="Heading4"/>
+      </w:pPr>
+      <w:r>
+        <w:t xml:space="preserve">1.1.2.2 Plot B 2</w:t>
+      </w:r>
+    </w:p>
+    <w:p>
+      <w:pPr>
+        <w:pStyle w:val="FirstParagraph"/>
+      </w:pPr>
+      <w:r>
+        <w:t xml:space="preserve">Variable: mpg</w:t>
+      </w:r>
+    </w:p>
+    <w:p>
+      <w:pPr>
+        <w:pStyle w:val="BodyText"/>
+      </w:pPr>
+      <w:r>
+        <w:t xml:space="preserve">Call:</w:t>
+      </w:r>
+      <w:r>
+        <w:t xml:space="preserve"> </w:t>
+      </w:r>
+      <w:r>
+        <w:t xml:space="preserve">lm(formula = fml, data = mtcars)</w:t>
+      </w:r>
+    </w:p>
+    <w:p>
+      <w:pPr>
+        <w:pStyle w:val="BodyText"/>
+      </w:pPr>
+      <w:r>
+        <w:t xml:space="preserve">Residuals:</w:t>
+      </w:r>
+      <w:r>
+        <w:t xml:space="preserve"> </w:t>
+      </w:r>
+      <w:r>
+        <w:t xml:space="preserve">Min 1Q Median 3Q Max</w:t>
+      </w:r>
+      <w:r>
+        <w:t xml:space="preserve"> </w:t>
+      </w:r>
+      <w:r>
+        <w:t xml:space="preserve">-9.691 -4.666 -0.891 2.709 13.809</w:t>
+      </w:r>
+    </w:p>
+    <w:p>
+      <w:pPr>
+        <w:pStyle w:val="BodyText"/>
+      </w:pPr>
+      <w:r>
+        <w:t xml:space="preserve">Coefficients:</w:t>
+      </w:r>
+      <w:r>
+        <w:t xml:space="preserve"> </w:t>
+      </w:r>
+      <w:r>
+        <w:t xml:space="preserve">Estimate Std. Error t value Pr(&gt;|t|)</w:t>
+      </w:r>
+      <w:r>
+        <w:br/>
+      </w:r>
+      <w:r>
+        <w:t xml:space="preserve">(Intercept) 20.09 1.07 18.9 &lt;2e-16 ***</w:t>
+      </w:r>
+      <w:r>
+        <w:t xml:space="preserve"> </w:t>
+      </w:r>
+      <w:r>
+        <w:t xml:space="preserve">—</w:t>
+      </w:r>
+      <w:r>
+        <w:t xml:space="preserve"> </w:t>
+      </w:r>
+      <w:r>
+        <w:t xml:space="preserve">Signif. codes: 0</w:t>
+      </w:r>
+      <w:r>
+        <w:t xml:space="preserve"> </w:t>
+      </w:r>
+      <w:r>
+        <w:t xml:space="preserve">‘</w:t>
+      </w:r>
+      <w:r>
+        <w:rPr>
+          <w:b/>
+          <w:bCs/>
+          <w:i/>
+          <w:iCs/>
+        </w:rPr>
+        <w:t xml:space="preserve">’ 0.001 ’</w:t>
+      </w:r>
+      <w:r>
+        <w:rPr>
+          <w:i/>
+          <w:iCs/>
+        </w:rPr>
+        <w:t xml:space="preserve">’ 0.01 ’</w:t>
+      </w:r>
+      <w:r>
+        <w:t xml:space="preserve">’</w:t>
+      </w:r>
+      <w:r>
+        <w:t xml:space="preserve"> </w:t>
+      </w:r>
+      <w:r>
+        <w:t xml:space="preserve">0.05</w:t>
+      </w:r>
+      <w:r>
+        <w:t xml:space="preserve"> </w:t>
+      </w:r>
+      <w:r>
+        <w:t xml:space="preserve">‘.’</w:t>
+      </w:r>
+      <w:r>
+        <w:t xml:space="preserve"> </w:t>
+      </w:r>
+      <w:r>
+        <w:t xml:space="preserve">0.1 ’ ’ 1</w:t>
+      </w:r>
+    </w:p>
+    <w:p>
+      <w:pPr>
+        <w:pStyle w:val="BodyText"/>
+      </w:pPr>
+      <w:r>
+        <w:t xml:space="preserve">Residual standard error: 6.03 on 31 degrees of freedom</w:t>
+      </w:r>
+    </w:p>
+    <w:p>
+      <w:pPr>
+        <w:pStyle w:val="BodyText"/>
+      </w:pPr>
+      <w:r>
+        <w:t xml:space="preserve">The fitting result is: mpg = 20.09 + NA * mpg</w:t>
+      </w:r>
+    </w:p>
+    <w:bookmarkEnd w:id="25"/>
+    <w:bookmarkEnd w:id="26"/>
+    <w:bookmarkEnd w:id="27"/>
+    <w:bookmarkStart w:id="48" w:name="scatter-plots-with-regression-lines"/>
+    <w:p>
+      <w:pPr>
+        <w:pStyle w:val="Heading2"/>
+      </w:pPr>
+      <w:r>
+        <w:t xml:space="preserve">1.2 Scatter Plots with Regression Lines</w:t>
+      </w:r>
+    </w:p>
+    <w:bookmarkStart w:id="37" w:name="plot-a-visualizations"/>
+    <w:p>
+      <w:pPr>
+        <w:pStyle w:val="Heading3"/>
+      </w:pPr>
+      <w:r>
+        <w:t xml:space="preserve">1.2.1 Plot A Visualizations</w:t>
+      </w:r>
+    </w:p>
+    <w:bookmarkStart w:id="36" w:name="fig-plotA"/>
     <w:tbl>
       <w:tblPr>
         <w:tblStyle w:val="Table"/>
-        <w:tblW w:type="pct" w:w="5000"/>
+        <w:tblW w:type="pct" w:w="4900"/>
         <w:tblLayout w:type="fixed"/>
         <w:tblLook w:firstRow="0" w:lastRow="0" w:firstColumn="0" w:lastColumn="0" w:noHBand="0" w:noVBand="0" w:val="0000"/>
       </w:tblPr>
       <w:tblGrid>
-        <w:gridCol w:w="7920"/>
-      </w:tblGrid>
-      <w:tr>
-        <w:tc>
-          <w:tcPr/>
-          <w:bookmarkStart w:id="20" w:name="tbl-mtcars"/>
-          <w:p>
-            <w:pPr>
-              <w:jc w:val="center"/>
-            </w:pPr>
-            <w:pPr>
-              <w:jc w:val="start"/>
-              <w:spacing w:before="200"/>
-              <w:pStyle w:val="ImageCaption"/>
-            </w:pPr>
-            <w:r>
-              <w:t xml:space="preserve">Table 1: This is a table of mtcars</w:t>
-            </w:r>
-          </w:p>
-          <w:tbl>
-            <w:tblPr>
-              <w:tblStyle w:val="Table"/>
-              <w:tblW w:type="auto" w:w="0"/>
-              <w:tblLook w:firstRow="1" w:lastRow="0" w:firstColumn="0" w:lastColumn="0" w:noHBand="0" w:noVBand="0" w:val="0020"/>
-            </w:tblPr>
-            <w:tblGrid>
-              <w:gridCol w:w="1584"/>
-              <w:gridCol w:w="1584"/>
-              <w:gridCol w:w="1584"/>
-              <w:gridCol w:w="1584"/>
-              <w:gridCol w:w="1584"/>
-            </w:tblGrid>
-            <w:tr>
-              <w:trPr>
-                <w:tblHeader w:val="on"/>
-              </w:trPr>
-              <w:tc>
-                <w:tcPr/>
-                <w:p>
-                  <w:pPr>
-                    <w:pStyle w:val="Compact"/>
-                  </w:pPr>
-                </w:p>
-              </w:tc>
-              <w:tc>
-                <w:tcPr/>
-                <w:p>
-                  <w:pPr>
-                    <w:pStyle w:val="Compact"/>
-                    <w:jc w:val="right"/>
-                    <w:jc w:val="center"/>
-                  </w:pPr>
-                  <w:r>
-                    <w:t xml:space="preserve">Estimate</w:t>
-                  </w:r>
-                </w:p>
-              </w:tc>
-              <w:tc>
-                <w:tcPr/>
-                <w:p>
-                  <w:pPr>
-                    <w:pStyle w:val="Compact"/>
-                    <w:jc w:val="right"/>
-                    <w:jc w:val="center"/>
-                  </w:pPr>
-                  <w:r>
-                    <w:t xml:space="preserve">Std. Error</w:t>
-                  </w:r>
-                </w:p>
-              </w:tc>
-              <w:tc>
-                <w:tcPr/>
-                <w:p>
-                  <w:pPr>
-                    <w:pStyle w:val="Compact"/>
-                    <w:jc w:val="right"/>
-                    <w:jc w:val="center"/>
-                  </w:pPr>
-                  <w:r>
-                    <w:t xml:space="preserve">t value</w:t>
-                  </w:r>
-                </w:p>
-              </w:tc>
-              <w:tc>
-                <w:tcPr/>
-                <w:p>
-                  <w:pPr>
-                    <w:pStyle w:val="Compact"/>
-                    <w:jc w:val="right"/>
-                    <w:jc w:val="center"/>
-                  </w:pPr>
-                  <w:r>
-                    <w:t xml:space="preserve">Pr(&gt;|t|)</w:t>
-                  </w:r>
-                </w:p>
-              </w:tc>
-            </w:tr>
-            <w:tr>
-              <w:tc>
-                <w:tcPr/>
-                <w:p>
-                  <w:pPr>
-                    <w:pStyle w:val="Compact"/>
-                    <w:jc w:val="left"/>
-                    <w:jc w:val="center"/>
-                  </w:pPr>
-                  <w:r>
-                    <w:t xml:space="preserve">(Intercept)</w:t>
-                  </w:r>
-                </w:p>
-              </w:tc>
-              <w:tc>
-                <w:tcPr/>
-                <w:p>
-                  <w:pPr>
-                    <w:pStyle w:val="Compact"/>
-                    <w:jc w:val="right"/>
-                    <w:jc w:val="center"/>
-                  </w:pPr>
-                  <w:r>
-                    <w:t xml:space="preserve">37.885</w:t>
-                  </w:r>
-                </w:p>
-              </w:tc>
-              <w:tc>
-                <w:tcPr/>
-                <w:p>
-                  <w:pPr>
-                    <w:pStyle w:val="Compact"/>
-                    <w:jc w:val="right"/>
-                    <w:jc w:val="center"/>
-                  </w:pPr>
-                  <w:r>
-                    <w:t xml:space="preserve">2.0738</w:t>
-                  </w:r>
-                </w:p>
-              </w:tc>
-              <w:tc>
-                <w:tcPr/>
-                <w:p>
-                  <w:pPr>
-                    <w:pStyle w:val="Compact"/>
-                    <w:jc w:val="right"/>
-                    <w:jc w:val="center"/>
-                  </w:pPr>
-                  <w:r>
-                    <w:t xml:space="preserve">18.27</w:t>
-                  </w:r>
-                </w:p>
-              </w:tc>
-              <w:tc>
-                <w:tcPr/>
-                <w:p>
-                  <w:pPr>
-                    <w:pStyle w:val="Compact"/>
-                    <w:jc w:val="right"/>
-                    <w:jc w:val="center"/>
-                  </w:pPr>
-                  <w:r>
-                    <w:t xml:space="preserve">0</w:t>
-                  </w:r>
-                </w:p>
-              </w:tc>
-            </w:tr>
-            <w:tr>
-              <w:tc>
-                <w:tcPr/>
-                <w:p>
-                  <w:pPr>
-                    <w:pStyle w:val="Compact"/>
-                    <w:jc w:val="left"/>
-                    <w:jc w:val="center"/>
-                  </w:pPr>
-                  <w:r>
-                    <w:t xml:space="preserve">cyl</w:t>
-                  </w:r>
-                </w:p>
-              </w:tc>
-              <w:tc>
-                <w:tcPr/>
-                <w:p>
-                  <w:pPr>
-                    <w:pStyle w:val="Compact"/>
-                    <w:jc w:val="right"/>
-                    <w:jc w:val="center"/>
-                  </w:pPr>
-                  <w:r>
-                    <w:t xml:space="preserve">-2.876</w:t>
-                  </w:r>
-                </w:p>
-              </w:tc>
-              <w:tc>
-                <w:tcPr/>
-                <w:p>
-                  <w:pPr>
-                    <w:pStyle w:val="Compact"/>
-                    <w:jc w:val="right"/>
-                    <w:jc w:val="center"/>
-                  </w:pPr>
-                  <w:r>
-                    <w:t xml:space="preserve">0.3224</w:t>
-                  </w:r>
-                </w:p>
-              </w:tc>
-              <w:tc>
-                <w:tcPr/>
-                <w:p>
-                  <w:pPr>
-                    <w:pStyle w:val="Compact"/>
-                    <w:jc w:val="right"/>
-                    <w:jc w:val="center"/>
-                  </w:pPr>
-                  <w:r>
-                    <w:t xml:space="preserve">-8.92</w:t>
-                  </w:r>
-                </w:p>
-              </w:tc>
-              <w:tc>
-                <w:tcPr/>
-                <w:p>
-                  <w:pPr>
-                    <w:pStyle w:val="Compact"/>
-                    <w:jc w:val="right"/>
-                    <w:jc w:val="center"/>
-                  </w:pPr>
-                  <w:r>
-                    <w:t xml:space="preserve">0</w:t>
-                  </w:r>
-                </w:p>
-              </w:tc>
-            </w:tr>
-          </w:tbl>
-          <w:bookmarkEnd w:id="20"/>
-          <w:p/>
-        </w:tc>
-      </w:tr>
-    </w:tbl>
-    <w:p>
-      <w:pPr>
-        <w:pStyle w:val="BodyText"/>
-      </w:pPr>
-      <w:r>
-        <w:t xml:space="preserve">The fitting result is</w:t>
-      </w:r>
-      <w:r>
-        <w:t xml:space="preserve"> </w:t>
-      </w:r>
-      <m:oMath>
-        <m:r>
-          <m:t>m</m:t>
-        </m:r>
-        <m:r>
-          <m:t>p</m:t>
-        </m:r>
-        <m:r>
-          <m:t>g</m:t>
-        </m:r>
-        <m:r>
-          <m:rPr>
-            <m:sty m:val="p"/>
-          </m:rPr>
-          <m:t>=</m:t>
-        </m:r>
-        <m:r>
-          <m:t>37.8846</m:t>
-        </m:r>
-        <m:r>
-          <m:rPr>
-            <m:sty m:val="p"/>
-          </m:rPr>
-          <m:t>+</m:t>
-        </m:r>
-        <m:r>
-          <m:rPr>
-            <m:sty m:val="p"/>
-          </m:rPr>
-          <m:t>−</m:t>
-        </m:r>
-        <m:r>
-          <m:t>2.8758</m:t>
-        </m:r>
-        <m:r>
-          <m:t>c</m:t>
-        </m:r>
-        <m:r>
-          <m:t>y</m:t>
-        </m:r>
-        <m:r>
-          <m:t>l</m:t>
-        </m:r>
-      </m:oMath>
-      <w:r>
-        <w:t xml:space="preserve">.</w:t>
-      </w:r>
-      <w:r>
-        <w:t xml:space="preserve"> </w:t>
-      </w:r>
-      <w:r>
-        <w:t xml:space="preserve">Below is a scatter plot with the regression line.</w:t>
-      </w:r>
-    </w:p>
-    <w:p>
-      <w:pPr>
-        <w:pStyle w:val="BodyText"/>
-      </w:pPr>
-      <w:r>
-        <w:t xml:space="preserve">Notice I can reference above using</w:t>
-      </w:r>
-      <w:r>
-        <w:t xml:space="preserve"> </w:t>
-      </w:r>
-      <w:hyperlink w:anchor="tbl-mtcars">
-        <w:r>
-          <w:rPr>
-            <w:rStyle w:val="Hyperlink"/>
-          </w:rPr>
-          <w:t xml:space="preserve">Table 1</w:t>
-        </w:r>
-      </w:hyperlink>
-      <w:r>
-        <w:t xml:space="preserve">.</w:t>
-      </w:r>
-    </w:p>
-    <w:p>
-      <w:pPr>
-        <w:pStyle w:val="BodyText"/>
-      </w:pPr>
-      <w:r>
-        <w:drawing>
-          <wp:inline>
-            <wp:extent cx="5727700" cy="5727700"/>
-            <wp:effectExtent b="0" l="0" r="0" t="0"/>
-            <wp:docPr descr="" title="" id="22" name="Picture"/>
-            <a:graphic>
-              <a:graphicData uri="http://schemas.openxmlformats.org/drawingml/2006/picture">
-                <pic:pic>
-                  <pic:nvPicPr>
-                    <pic:cNvPr descr="word_files/figure-docx/plot-1.png" id="23" name="Picture"/>
-                    <pic:cNvPicPr>
-                      <a:picLocks noChangeArrowheads="1" noChangeAspect="1"/>
-                    </pic:cNvPicPr>
-                  </pic:nvPicPr>
-                  <pic:blipFill>
-                    <a:blip r:embed="rId21"/>
-                    <a:stretch>
-                      <a:fillRect/>
-                    </a:stretch>
-                  </pic:blipFill>
-                  <pic:spPr bwMode="auto">
-                    <a:xfrm>
-                      <a:off x="0" y="0"/>
-                      <a:ext cx="5727700" cy="5727700"/>
-                    </a:xfrm>
-                    <a:prstGeom prst="rect">
-                      <a:avLst/>
-                    </a:prstGeom>
-                    <a:noFill/>
-                    <a:ln w="9525">
-                      <a:noFill/>
-                      <a:headEnd/>
-                      <a:tailEnd/>
-                    </a:ln>
-                  </pic:spPr>
-                </pic:pic>
-              </a:graphicData>
-            </a:graphic>
-          </wp:inline>
-        </w:drawing>
-      </w:r>
-    </w:p>
-    <w:p>
-      <w:pPr>
-        <w:pStyle w:val="BodyText"/>
-      </w:pPr>
-      <w:r>
-        <w:t xml:space="preserve">Next in in</w:t>
-      </w:r>
-      <w:r>
-        <w:t xml:space="preserve"> </w:t>
-      </w:r>
-      <w:hyperlink w:anchor="sec-callouts">
-        <w:r>
-          <w:rPr>
-            <w:rStyle w:val="Hyperlink"/>
-          </w:rPr>
-          <w:t xml:space="preserve">Section 1.1</w:t>
-        </w:r>
-      </w:hyperlink>
-      <w:r>
-        <w:t xml:space="preserve"> </w:t>
-      </w:r>
-      <w:r>
-        <w:t xml:space="preserve">we will look at Callouts. Note you can also reference code chunks ie see</w:t>
-      </w:r>
-      <w:r>
-        <w:t xml:space="preserve"> </w:t>
-      </w:r>
-      <w:hyperlink w:anchor="lst-codeblock">
-        <w:r>
-          <w:rPr>
-            <w:rStyle w:val="Hyperlink"/>
-          </w:rPr>
-          <w:t xml:space="preserve">Listing 1</w:t>
-        </w:r>
-      </w:hyperlink>
-      <w:r>
-        <w:t xml:space="preserve">.</w:t>
-      </w:r>
-    </w:p>
-    <w:tbl>
-      <w:tblPr>
-        <w:tblStyle w:val="Table"/>
-        <w:tblW w:type="pct" w:w="5000"/>
-        <w:tblLayout w:type="fixed"/>
-        <w:tblLook w:firstRow="0" w:lastRow="0" w:firstColumn="0" w:lastColumn="0" w:noHBand="0" w:noVBand="0" w:val="0000"/>
-      </w:tblPr>
-      <w:tblGrid>
-        <w:gridCol w:w="7920"/>
-      </w:tblGrid>
-      <w:tr>
-        <w:tc>
-          <w:tcPr/>
-          <w:bookmarkStart w:id="24" w:name="lst-codeblock"/>
-          <w:p>
-            <w:pPr>
-              <w:jc w:val="center"/>
-            </w:pPr>
-            <w:pPr>
-              <w:jc w:val="start"/>
-              <w:spacing w:before="200"/>
-              <w:pStyle w:val="ImageCaption"/>
-            </w:pPr>
-            <w:r>
-              <w:t xml:space="preserve">Listing 1: Example for a referenceable code block</w:t>
-            </w:r>
-          </w:p>
-          <w:p>
-            <w:pPr>
-              <w:pStyle w:val="SourceCode"/>
-              <w:jc w:val="center"/>
-            </w:pPr>
-            <w:r>
-              <w:rPr>
-                <w:rStyle w:val="DecValTok"/>
-              </w:rPr>
-              <w:t xml:space="preserve">4</w:t>
-            </w:r>
-            <w:r>
-              <w:rPr>
-                <w:rStyle w:val="SpecialCharTok"/>
-              </w:rPr>
-              <w:t xml:space="preserve">+</w:t>
-            </w:r>
-            <w:r>
-              <w:rPr>
-                <w:rStyle w:val="DecValTok"/>
-              </w:rPr>
-              <w:t xml:space="preserve">4</w:t>
-            </w:r>
-          </w:p>
-          <w:bookmarkEnd w:id="24"/>
-        </w:tc>
-      </w:tr>
-    </w:tbl>
-    <w:bookmarkStart w:id="31" w:name="sec-callouts"/>
-    <w:p>
-      <w:pPr>
-        <w:pStyle w:val="Heading2"/>
-      </w:pPr>
-      <w:r>
-        <w:t xml:space="preserve">1.1 Callout blocks</w:t>
-      </w:r>
-    </w:p>
-    <w:p>
-      <w:pPr>
-        <w:pStyle w:val="FirstParagraph"/>
-      </w:pPr>
-      <w:r>
-        <w:t xml:space="preserve">Quarto provides five different types of callouts that are an excellent way to draw extra attention to certain concepts.</w:t>
-      </w:r>
-    </w:p>
-    <w:tbl>
-      <w:tblPr>
-        <w:tblStyle w:val="Table"/>
-        <w:tblLook w:firstRow="0" w:lastRow="0" w:firstColumn="0" w:lastColumn="0" w:noHBand="0" w:noVBand="0" w:val="0000"/>
-        <w:tblBorders>
-          <w:left w:val="single" w:sz="24" w:space="0" w:color="0758E5"/>
-          <w:right w:val="single" w:sz="4" w:space="0" w:color="0758E5"/>
-          <w:top w:val="single" w:sz="4" w:space="0" w:color="0758E5"/>
-          <w:bottom w:val="single" w:sz="4" w:space="0" w:color="0758E5"/>
-        </w:tblBorders>
-        <w:tblCellMar>
-          <w:left w:w="144" w:type="dxa"/>
-          <w:right w:w="144" w:type="dxa"/>
-        </w:tblCellMar>
-        <w:tblInd w:w="164" w:type="dxa"/>
-        <w:tblW w:type="pct" w:w="100%"/>
-      </w:tblPr>
-      <w:tr>
-        <w:trPr>
-          <w:cantSplit/>
-        </w:trPr>
-        <w:tc>
-          <w:tcPr>
-            <w:shd w:color="auto" w:fill="dae6fb" w:val="clear"/>
-            <w:tcMar>
-              <w:top w:w="92" w:type="dxa"/>
-              <w:bottom w:w="92" w:type="dxa"/>
-            </w:tcMar>
-          </w:tcPr>
-          <w:p>
-            <w:pPr>
-              <w:pStyle w:val="BodyText"/>
-            </w:pPr>
-            <w:pPr>
-              <w:spacing w:before="0" w:after="0"/>
-              <w:textAlignment w:val="center"/>
-            </w:pPr>
-            <w:r>
-              <w:drawing>
-                <wp:inline>
-                  <wp:extent cx="152400" cy="152400"/>
-                  <wp:effectExtent b="0" l="0" r="0" t="0"/>
-                  <wp:docPr descr="" title="" id="26" name="Picture"/>
-                  <a:graphic>
-                    <a:graphicData uri="http://schemas.openxmlformats.org/drawingml/2006/picture">
-                      <pic:pic>
-                        <pic:nvPicPr>
-                          <pic:cNvPr descr="/Applications/quarto/share/formats/docx/note.png" id="27" name="Picture"/>
-                          <pic:cNvPicPr>
-                            <a:picLocks noChangeArrowheads="1" noChangeAspect="1"/>
-                          </pic:cNvPicPr>
-                        </pic:nvPicPr>
-                        <pic:blipFill>
-                          <a:blip r:embed="rId25"/>
-                          <a:stretch>
-                            <a:fillRect/>
-                          </a:stretch>
-                        </pic:blipFill>
-                        <pic:spPr bwMode="auto">
-                          <a:xfrm>
-                            <a:off x="0" y="0"/>
-                            <a:ext cx="152400" cy="152400"/>
-                          </a:xfrm>
-                          <a:prstGeom prst="rect">
-                            <a:avLst/>
-                          </a:prstGeom>
-                          <a:noFill/>
-                          <a:ln w="9525">
-                            <a:noFill/>
-                            <a:headEnd/>
-                            <a:tailEnd/>
-                          </a:ln>
-                        </pic:spPr>
-                      </pic:pic>
-                    </a:graphicData>
-                  </a:graphic>
-                </wp:inline>
-              </w:drawing>
-            </w:r>
-            <w:r>
-              <w:t xml:space="preserve"> </w:t>
-            </w:r>
-            <w:r>
-              <w:t xml:space="preserve"> </w:t>
-            </w:r>
-            <w:r>
-              <w:t xml:space="preserve">Note</w:t>
-            </w:r>
-          </w:p>
-        </w:tc>
-      </w:tr>
-      <w:tr>
-        <w:trPr>
-          <w:cantSplit/>
-        </w:trPr>
-        <w:tc>
-          <w:tcPr>
-            <w:tcMar>
-              <w:top w:w="108" w:type="dxa"/>
-              <w:bottom w:w="108" w:type="dxa"/>
-            </w:tcMar>
-          </w:tcPr>
-          <w:p>
-            <w:pPr>
-              <w:pStyle w:val="BodyText"/>
-            </w:pPr>
-            <w:pPr>
-              <w:spacing w:before="16" w:after="16"/>
-            </w:pPr>
-            <w:r>
-              <w:t xml:space="preserve">The color and icon will be different depending upon the type that you select. You can choose between:</w:t>
-            </w:r>
-            <w:r>
-              <w:t xml:space="preserve"> </w:t>
-            </w:r>
-            <w:r>
-              <w:rPr>
-                <w:rStyle w:val="VerbatimChar"/>
-              </w:rPr>
-              <w:t xml:space="preserve">note</w:t>
-            </w:r>
-            <w:r>
-              <w:t xml:space="preserve">,</w:t>
-            </w:r>
-            <w:r>
-              <w:t xml:space="preserve"> </w:t>
-            </w:r>
-            <w:r>
-              <w:rPr>
-                <w:rStyle w:val="VerbatimChar"/>
-              </w:rPr>
-              <w:t xml:space="preserve">warning</w:t>
-            </w:r>
-            <w:r>
-              <w:t xml:space="preserve">,</w:t>
-            </w:r>
-            <w:r>
-              <w:t xml:space="preserve"> </w:t>
-            </w:r>
-            <w:r>
-              <w:rPr>
-                <w:rStyle w:val="VerbatimChar"/>
-              </w:rPr>
-              <w:t xml:space="preserve">important</w:t>
-            </w:r>
-            <w:r>
-              <w:t xml:space="preserve">,</w:t>
-            </w:r>
-            <w:r>
-              <w:t xml:space="preserve"> </w:t>
-            </w:r>
-            <w:r>
-              <w:rPr>
-                <w:rStyle w:val="VerbatimChar"/>
-              </w:rPr>
-              <w:t xml:space="preserve">tip</w:t>
-            </w:r>
-            <w:r>
-              <w:t xml:space="preserve">, and</w:t>
-            </w:r>
-            <w:r>
-              <w:t xml:space="preserve"> </w:t>
-            </w:r>
-            <w:r>
-              <w:rPr>
-                <w:rStyle w:val="VerbatimChar"/>
-              </w:rPr>
-              <w:t xml:space="preserve">caution</w:t>
-            </w:r>
-            <w:r>
-              <w:t xml:space="preserve">.</w:t>
-            </w:r>
-          </w:p>
-        </w:tc>
-      </w:tr>
-    </w:tbl>
-    <w:p>
-      <w:pPr>
-        <w:pStyle w:val="BodyText"/>
-      </w:pPr>
-      <w:r>
-        <w:t xml:space="preserve"> </w:t>
-      </w:r>
-    </w:p>
-    <w:tbl>
-      <w:tblPr>
-        <w:tblStyle w:val="Table"/>
-        <w:tblLook w:firstRow="0" w:lastRow="0" w:firstColumn="0" w:lastColumn="0" w:noHBand="0" w:noVBand="0" w:val="0000"/>
-        <w:tblBorders>
-          <w:left w:val="single" w:sz="24" w:space="0" w:color="00A047"/>
-          <w:right w:val="single" w:sz="4" w:space="0" w:color="00A047"/>
-          <w:top w:val="single" w:sz="4" w:space="0" w:color="00A047"/>
-          <w:bottom w:val="single" w:sz="4" w:space="0" w:color="00A047"/>
-        </w:tblBorders>
-        <w:tblCellMar>
-          <w:left w:w="144" w:type="dxa"/>
-          <w:right w:w="144" w:type="dxa"/>
-        </w:tblCellMar>
-        <w:tblInd w:w="164" w:type="dxa"/>
-        <w:tblW w:type="pct" w:w="100%"/>
-      </w:tblPr>
-      <w:tr>
-        <w:trPr>
-          <w:cantSplit/>
-        </w:trPr>
-        <w:tc>
-          <w:tcPr>
-            <w:shd w:color="auto" w:fill="ccf1e3" w:val="clear"/>
-            <w:tcMar>
-              <w:top w:w="92" w:type="dxa"/>
-              <w:bottom w:w="92" w:type="dxa"/>
-            </w:tcMar>
-          </w:tcPr>
-          <w:p>
-            <w:pPr>
-              <w:pStyle w:val="BodyText"/>
-            </w:pPr>
-            <w:pPr>
-              <w:spacing w:before="0" w:after="0"/>
-              <w:textAlignment w:val="center"/>
-            </w:pPr>
-            <w:r>
-              <w:drawing>
-                <wp:inline>
-                  <wp:extent cx="152400" cy="152400"/>
-                  <wp:effectExtent b="0" l="0" r="0" t="0"/>
-                  <wp:docPr descr="" title="" id="29" name="Picture"/>
-                  <a:graphic>
-                    <a:graphicData uri="http://schemas.openxmlformats.org/drawingml/2006/picture">
-                      <pic:pic>
-                        <pic:nvPicPr>
-                          <pic:cNvPr descr="/Applications/quarto/share/formats/docx/tip.png" id="30" name="Picture"/>
-                          <pic:cNvPicPr>
-                            <a:picLocks noChangeArrowheads="1" noChangeAspect="1"/>
-                          </pic:cNvPicPr>
-                        </pic:nvPicPr>
-                        <pic:blipFill>
-                          <a:blip r:embed="rId28"/>
-                          <a:stretch>
-                            <a:fillRect/>
-                          </a:stretch>
-                        </pic:blipFill>
-                        <pic:spPr bwMode="auto">
-                          <a:xfrm>
-                            <a:off x="0" y="0"/>
-                            <a:ext cx="152400" cy="152400"/>
-                          </a:xfrm>
-                          <a:prstGeom prst="rect">
-                            <a:avLst/>
-                          </a:prstGeom>
-                          <a:noFill/>
-                          <a:ln w="9525">
-                            <a:noFill/>
-                            <a:headEnd/>
-                            <a:tailEnd/>
-                          </a:ln>
-                        </pic:spPr>
-                      </pic:pic>
-                    </a:graphicData>
-                  </a:graphic>
-                </wp:inline>
-              </w:drawing>
-            </w:r>
-            <w:r>
-              <w:t xml:space="preserve"> </w:t>
-            </w:r>
-            <w:r>
-              <w:t xml:space="preserve"> </w:t>
-            </w:r>
-            <w:r>
-              <w:t xml:space="preserve">Tip With Caption</w:t>
-            </w:r>
-          </w:p>
-        </w:tc>
-      </w:tr>
-      <w:tr>
-        <w:trPr>
-          <w:cantSplit/>
-        </w:trPr>
-        <w:tc>
-          <w:tcPr>
-            <w:tcMar>
-              <w:top w:w="108" w:type="dxa"/>
-              <w:bottom w:w="108" w:type="dxa"/>
-            </w:tcMar>
-          </w:tcPr>
-          <w:p>
-            <w:pPr>
-              <w:pStyle w:val="BodyText"/>
-            </w:pPr>
-            <w:pPr>
-              <w:spacing w:before="16" w:after="16"/>
-            </w:pPr>
-            <w:r>
-              <w:t xml:space="preserve">This is an example of a callout with a caption.</w:t>
-            </w:r>
-          </w:p>
-        </w:tc>
-      </w:tr>
-    </w:tbl>
-    <w:bookmarkEnd w:id="31"/>
-    <w:bookmarkStart w:id="35" w:name="mathematical-equations"/>
-    <w:p>
-      <w:pPr>
-        <w:pStyle w:val="Heading2"/>
-      </w:pPr>
-      <w:r>
-        <w:t xml:space="preserve">1.2 Mathematical equations</w:t>
-      </w:r>
-    </w:p>
-    <w:p>
-      <w:pPr>
-        <w:pStyle w:val="FirstParagraph"/>
-      </w:pPr>
-      <w:r>
-        <w:t xml:space="preserve">Use mathematics as usual with the dollar sign</w:t>
-      </w:r>
-      <w:r>
-        <w:t xml:space="preserve"> </w:t>
-      </w:r>
-      <w:r>
-        <w:rPr>
-          <w:rStyle w:val="VerbatimChar"/>
-        </w:rPr>
-        <w:t xml:space="preserve">$</w:t>
-      </w:r>
-      <w:r>
-        <w:t xml:space="preserve"> </w:t>
-      </w:r>
-      <w:r>
-        <w:t xml:space="preserve">at the beginning and end of the equation; either in</w:t>
-      </w:r>
-      <w:r>
-        <w:t xml:space="preserve"> </w:t>
-      </w:r>
-      <w:r>
-        <w:rPr>
-          <w:b/>
-          <w:bCs/>
-        </w:rPr>
-        <w:t xml:space="preserve">inline mode</w:t>
-      </w:r>
-      <w:r>
-        <w:t xml:space="preserve"> </w:t>
-      </w:r>
-      <w:r>
-        <w:t xml:space="preserve">with one dollar sign such as</w:t>
-      </w:r>
-      <w:r>
-        <w:t xml:space="preserve"> </w:t>
-      </w:r>
-      <m:oMath>
-        <m:r>
-          <m:t>E</m:t>
-        </m:r>
-        <m:r>
-          <m:rPr>
-            <m:sty m:val="p"/>
-          </m:rPr>
-          <m:t>=</m:t>
-        </m:r>
-        <m:r>
-          <m:t>m</m:t>
-        </m:r>
-        <m:sSup>
-          <m:e>
-            <m:r>
-              <m:t>c</m:t>
-            </m:r>
-          </m:e>
-          <m:sup>
-            <m:r>
-              <m:t>2</m:t>
-            </m:r>
-          </m:sup>
-        </m:sSup>
-      </m:oMath>
-      <w:r>
-        <w:t xml:space="preserve"> </w:t>
-      </w:r>
-      <w:r>
-        <w:t xml:space="preserve">or in</w:t>
-      </w:r>
-      <w:r>
-        <w:t xml:space="preserve"> </w:t>
-      </w:r>
-      <w:r>
-        <w:rPr>
-          <w:b/>
-          <w:bCs/>
-        </w:rPr>
-        <w:t xml:space="preserve">display mode</w:t>
-      </w:r>
-      <w:r>
-        <w:t xml:space="preserve"> </w:t>
-      </w:r>
-      <w:r>
-        <w:t xml:space="preserve">with two dollar signs:</w:t>
-      </w:r>
-    </w:p>
-    <w:p>
-      <w:pPr>
-        <w:pStyle w:val="BodyText"/>
-      </w:pPr>
-      <m:oMathPara>
-        <m:oMathParaPr>
-          <m:jc m:val="center"/>
-        </m:oMathParaPr>
-        <m:oMath>
-          <m:r>
-            <m:t>E</m:t>
-          </m:r>
-          <m:r>
-            <m:rPr>
-              <m:sty m:val="p"/>
-            </m:rPr>
-            <m:t>=</m:t>
-          </m:r>
-          <m:r>
-            <m:t>m</m:t>
-          </m:r>
-          <m:sSup>
-            <m:e>
-              <m:r>
-                <m:t>c</m:t>
-              </m:r>
-            </m:e>
-            <m:sup>
-              <m:r>
-                <m:t>2</m:t>
-              </m:r>
-            </m:sup>
-          </m:sSup>
-        </m:oMath>
-      </m:oMathPara>
-    </w:p>
-    <w:p>
-      <w:pPr>
-        <w:pStyle w:val="FirstParagraph"/>
-      </w:pPr>
-      <w:r>
-        <w:t xml:space="preserve">Important to note: do not leave a space between the</w:t>
-      </w:r>
-      <w:r>
-        <w:t xml:space="preserve"> </w:t>
-      </w:r>
-      <w:r>
-        <w:t xml:space="preserve">‘$’</w:t>
-      </w:r>
-      <w:r>
-        <w:t xml:space="preserve"> </w:t>
-      </w:r>
-      <w:r>
-        <w:t xml:space="preserve">and your mathematical notation.</w:t>
-      </w:r>
-    </w:p>
-    <w:p>
-      <w:pPr>
-        <w:pStyle w:val="BodyText"/>
-      </w:pPr>
-      <w:r>
-        <w:t xml:space="preserve">Alternatively, you can use LaTeX for more control and when equations are more complicated. LaTeX equations are also automatically numbered if you define a label within the equation environment, which is useful if you have many equations and want to cross-reference them. The equation label needs to be written with</w:t>
-      </w:r>
-      <w:r>
-        <w:t xml:space="preserve"> </w:t>
-      </w:r>
-      <w:r>
-        <w:t xml:space="preserve">‘#eq:label’</w:t>
-      </w:r>
-      <w:r>
-        <w:t xml:space="preserve"> </w:t>
-      </w:r>
-      <w:r>
-        <w:t xml:space="preserve">before the end of the equation (see</w:t>
-      </w:r>
-      <w:r>
-        <w:t xml:space="preserve"> </w:t>
-      </w:r>
-      <w:hyperlink w:anchor="eq-mean">
-        <w:r>
-          <w:rPr>
-            <w:rStyle w:val="Hyperlink"/>
-          </w:rPr>
-          <w:t xml:space="preserve">Equation 1</w:t>
-        </w:r>
-      </w:hyperlink>
-      <w:r>
-        <w:t xml:space="preserve">):</w:t>
-      </w:r>
-    </w:p>
-    <w:p>
-      <w:pPr>
-        <w:pStyle w:val="BodyText"/>
-      </w:pPr>
-      <w:bookmarkStart w:id="32" w:name="eq-mean"/>
-      <m:oMathPara>
-        <m:oMathParaPr>
-          <m:jc m:val="center"/>
-        </m:oMathParaPr>
-        <m:oMath>
-          <m:acc>
-            <m:accPr>
-              <m:chr m:val="‾"/>
-            </m:accPr>
-            <m:e>
-              <m:r>
-                <m:t>X</m:t>
-              </m:r>
-            </m:e>
-          </m:acc>
-          <m:r>
-            <m:rPr>
-              <m:sty m:val="p"/>
-            </m:rPr>
-            <m:t>=</m:t>
-          </m:r>
-          <m:f>
-            <m:fPr>
-              <m:type m:val="bar"/>
-            </m:fPr>
-            <m:num>
-              <m:nary>
-                <m:naryPr>
-                  <m:chr m:val="∑"/>
-                  <m:limLoc m:val="undOvr"/>
-                  <m:subHide m:val="off"/>
-                  <m:supHide m:val="off"/>
-                </m:naryPr>
-                <m:sub>
-                  <m:r>
-                    <m:t>i</m:t>
-                  </m:r>
-                  <m:r>
-                    <m:rPr>
-                      <m:sty m:val="p"/>
-                    </m:rPr>
-                    <m:t>=</m:t>
-                  </m:r>
-                  <m:r>
-                    <m:t>1</m:t>
-                  </m:r>
-                </m:sub>
-                <m:sup>
-                  <m:r>
-                    <m:t>n</m:t>
-                  </m:r>
-                </m:sup>
-                <m:e>
-                  <m:sSub>
-                    <m:e>
-                      <m:r>
-                        <m:t>X</m:t>
-                      </m:r>
-                    </m:e>
-                    <m:sub>
-                      <m:r>
-                        <m:t>i</m:t>
-                      </m:r>
-                    </m:sub>
-                  </m:sSub>
-                </m:e>
-              </m:nary>
-            </m:num>
-            <m:den>
-              <m:r>
-                <m:t>n</m:t>
-              </m:r>
-            </m:den>
-          </m:f>
-          <m:r>
-            <m:t>  </m:t>
-          </m:r>
-          <m:d>
-            <m:dPr>
-              <m:begChr m:val="("/>
-              <m:sepChr m:val=""/>
-              <m:endChr m:val=")"/>
-              <m:grow/>
-            </m:dPr>
-            <m:e>
-              <m:r>
-                <m:t>1</m:t>
-              </m:r>
-            </m:e>
-          </m:d>
-        </m:oMath>
-      </m:oMathPara>
-      <w:bookmarkEnd w:id="32"/>
-    </w:p>
-    <w:p>
-      <w:pPr>
-        <w:pStyle w:val="FirstParagraph"/>
-      </w:pPr>
-      <w:r>
-        <w:t xml:space="preserve">Formulas and corresponding explanations should be integrated into the sentence and, thus, end with a comma or period. Here comes an example:</w:t>
-      </w:r>
-    </w:p>
-    <w:p>
-      <w:pPr>
-        <w:pStyle w:val="BodyText"/>
-      </w:pPr>
-      <w:r>
-        <w:t xml:space="preserve">If the random variable</w:t>
-      </w:r>
-      <w:r>
-        <w:t xml:space="preserve"> </w:t>
-      </w:r>
-      <m:oMath>
-        <m:r>
-          <m:t>Y</m:t>
-        </m:r>
-      </m:oMath>
-      <w:r>
-        <w:t xml:space="preserve"> </w:t>
-      </w:r>
-      <w:r>
-        <w:t xml:space="preserve">follows a standard normal distribution, i.e. </w:t>
-      </w:r>
-      <m:oMath>
-        <m:r>
-          <m:t>Y</m:t>
-        </m:r>
-        <m:r>
-          <m:rPr>
-            <m:sty m:val="p"/>
-          </m:rPr>
-          <m:t>∼</m:t>
-        </m:r>
-        <m:r>
-          <m:t>N</m:t>
-        </m:r>
-        <m:d>
-          <m:dPr>
-            <m:begChr m:val="("/>
-            <m:sepChr m:val=""/>
-            <m:endChr m:val=")"/>
-            <m:grow/>
-          </m:dPr>
-          <m:e>
-            <m:r>
-              <m:t>0</m:t>
-            </m:r>
-            <m:r>
-              <m:rPr>
-                <m:sty m:val="p"/>
-              </m:rPr>
-              <m:t>,</m:t>
-            </m:r>
-            <m:r>
-              <m:t>1</m:t>
-            </m:r>
-          </m:e>
-        </m:d>
-      </m:oMath>
-      <w:r>
-        <w:t xml:space="preserve">, it’s density function can be described with</w:t>
-      </w:r>
-    </w:p>
-    <w:p>
-      <w:pPr>
-        <w:pStyle w:val="BodyText"/>
-      </w:pPr>
-      <w:bookmarkStart w:id="33" w:name="eq-density-norm"/>
-      <m:oMathPara>
-        <m:oMathParaPr>
-          <m:jc m:val="center"/>
-        </m:oMathParaPr>
-        <m:oMath>
-          <m:sSub>
-            <m:e>
-              <m:r>
-                <m:t>f</m:t>
-              </m:r>
-            </m:e>
-            <m:sub>
-              <m:r>
-                <m:t>Y</m:t>
-              </m:r>
-            </m:sub>
-          </m:sSub>
-          <m:d>
-            <m:dPr>
-              <m:begChr m:val="("/>
-              <m:sepChr m:val=""/>
-              <m:endChr m:val=")"/>
-              <m:grow/>
-            </m:dPr>
-            <m:e>
-              <m:r>
-                <m:t>y</m:t>
-              </m:r>
-            </m:e>
-          </m:d>
-          <m:r>
-            <m:rPr>
-              <m:sty m:val="p"/>
-            </m:rPr>
-            <m:t>=</m:t>
-          </m:r>
-          <m:r>
-            <m:t>φ</m:t>
-          </m:r>
-          <m:d>
-            <m:dPr>
-              <m:begChr m:val="("/>
-              <m:sepChr m:val=""/>
-              <m:endChr m:val=")"/>
-              <m:grow/>
-            </m:dPr>
-            <m:e>
-              <m:r>
-                <m:t>y</m:t>
-              </m:r>
-            </m:e>
-          </m:d>
-          <m:limUpp>
-            <m:e>
-              <m:r>
-                <m:rPr>
-                  <m:sty m:val="p"/>
-                </m:rPr>
-                <m:t>=</m:t>
-              </m:r>
-            </m:e>
-            <m:lim>
-              <m:r>
-                <m:rPr>
-                  <m:sty m:val="p"/>
-                </m:rPr>
-                <m:t>d</m:t>
-              </m:r>
-              <m:r>
-                <m:rPr>
-                  <m:sty m:val="p"/>
-                </m:rPr>
-                <m:t>e</m:t>
-              </m:r>
-              <m:r>
-                <m:rPr>
-                  <m:sty m:val="p"/>
-                </m:rPr>
-                <m:t>f</m:t>
-              </m:r>
-            </m:lim>
-          </m:limUpp>
-          <m:f>
-            <m:fPr>
-              <m:type m:val="bar"/>
-            </m:fPr>
-            <m:num>
-              <m:r>
-                <m:t>1</m:t>
-              </m:r>
-            </m:num>
-            <m:den>
-              <m:rad>
-                <m:radPr>
-                  <m:degHide m:val="on"/>
-                </m:radPr>
-                <m:deg/>
-                <m:e>
-                  <m:r>
-                    <m:t>2</m:t>
-                  </m:r>
-                  <m:r>
-                    <m:t>π</m:t>
-                  </m:r>
-                </m:e>
-              </m:rad>
-            </m:den>
-          </m:f>
-          <m:r>
-            <m:rPr>
-              <m:sty m:val="p"/>
-            </m:rPr>
-            <m:t>exp</m:t>
-          </m:r>
-          <m:d>
-            <m:dPr>
-              <m:begChr m:val="{"/>
-              <m:sepChr m:val=""/>
-              <m:endChr m:val="}"/>
-              <m:grow/>
-            </m:dPr>
-            <m:e>
-              <m:r>
-                <m:rPr>
-                  <m:sty m:val="p"/>
-                </m:rPr>
-                <m:t>−</m:t>
-              </m:r>
-              <m:f>
-                <m:fPr>
-                  <m:type m:val="bar"/>
-                </m:fPr>
-                <m:num>
-                  <m:sSup>
-                    <m:e>
-                      <m:r>
-                        <m:t>y</m:t>
-                      </m:r>
-                    </m:e>
-                    <m:sup>
-                      <m:r>
-                        <m:t>2</m:t>
-                      </m:r>
-                    </m:sup>
-                  </m:sSup>
-                </m:num>
-                <m:den>
-                  <m:r>
-                    <m:t>2</m:t>
-                  </m:r>
-                </m:den>
-              </m:f>
-            </m:e>
-          </m:d>
-          <m:r>
-            <m:rPr>
-              <m:sty m:val="p"/>
-            </m:rPr>
-            <m:t>,</m:t>
-          </m:r>
-          <m:r>
-            <m:t> </m:t>
-          </m:r>
-          <m:r>
-            <m:t>y</m:t>
-          </m:r>
-          <m:r>
-            <m:rPr>
-              <m:sty m:val="p"/>
-            </m:rPr>
-            <m:t>∈</m:t>
-          </m:r>
-          <m:r>
-            <m:rPr>
-              <m:sty m:val="p"/>
-              <m:scr m:val="double-struck"/>
-            </m:rPr>
-            <m:t>R</m:t>
-          </m:r>
-          <m:r>
-            <m:rPr>
-              <m:sty m:val="p"/>
-            </m:rPr>
-            <m:t>.</m:t>
-          </m:r>
-          <m:r>
-            <m:t>  </m:t>
-          </m:r>
-          <m:d>
-            <m:dPr>
-              <m:begChr m:val="("/>
-              <m:sepChr m:val=""/>
-              <m:endChr m:val=")"/>
-              <m:grow/>
-            </m:dPr>
-            <m:e>
-              <m:r>
-                <m:t>2</m:t>
-              </m:r>
-            </m:e>
-          </m:d>
-        </m:oMath>
-      </m:oMathPara>
-      <w:bookmarkEnd w:id="33"/>
-    </w:p>
-    <w:p>
-      <w:pPr>
-        <w:pStyle w:val="FirstParagraph"/>
-      </w:pPr>
-      <m:oMath>
-        <m:r>
-          <m:t>π</m:t>
-        </m:r>
-      </m:oMath>
-      <w:r>
-        <w:t xml:space="preserve"> </w:t>
-      </w:r>
-      <w:r>
-        <w:t xml:space="preserve">represents the circle number or Ludolph’s number. The function</w:t>
-      </w:r>
-    </w:p>
-    <w:p>
-      <w:pPr>
-        <w:pStyle w:val="BodyText"/>
-      </w:pPr>
-      <w:bookmarkStart w:id="34" w:name="eq-dist-func"/>
-      <m:oMathPara>
-        <m:oMathParaPr>
-          <m:jc m:val="center"/>
-        </m:oMathParaPr>
-        <m:oMath>
-          <m:sSub>
-            <m:e>
-              <m:r>
-                <m:t>F</m:t>
-              </m:r>
-            </m:e>
-            <m:sub>
-              <m:r>
-                <m:t>Y</m:t>
-              </m:r>
-            </m:sub>
-          </m:sSub>
-          <m:d>
-            <m:dPr>
-              <m:begChr m:val="("/>
-              <m:sepChr m:val=""/>
-              <m:endChr m:val=")"/>
-              <m:grow/>
-            </m:dPr>
-            <m:e>
-              <m:r>
-                <m:t>y</m:t>
-              </m:r>
-            </m:e>
-          </m:d>
-          <m:r>
-            <m:rPr>
-              <m:sty m:val="p"/>
-            </m:rPr>
-            <m:t>=</m:t>
-          </m:r>
-          <m:r>
-            <m:t>Φ</m:t>
-          </m:r>
-          <m:d>
-            <m:dPr>
-              <m:begChr m:val="("/>
-              <m:sepChr m:val=""/>
-              <m:endChr m:val=")"/>
-              <m:grow/>
-            </m:dPr>
-            <m:e>
-              <m:r>
-                <m:t>y</m:t>
-              </m:r>
-            </m:e>
-          </m:d>
-          <m:limUpp>
-            <m:e>
-              <m:r>
-                <m:rPr>
-                  <m:sty m:val="p"/>
-                </m:rPr>
-                <m:t>=</m:t>
-              </m:r>
-            </m:e>
-            <m:lim>
-              <m:r>
-                <m:rPr>
-                  <m:sty m:val="p"/>
-                </m:rPr>
-                <m:t>d</m:t>
-              </m:r>
-              <m:r>
-                <m:rPr>
-                  <m:sty m:val="p"/>
-                </m:rPr>
-                <m:t>e</m:t>
-              </m:r>
-              <m:r>
-                <m:rPr>
-                  <m:sty m:val="p"/>
-                </m:rPr>
-                <m:t>f</m:t>
-              </m:r>
-            </m:lim>
-          </m:limUpp>
-          <m:nary>
-            <m:naryPr>
-              <m:chr m:val="∫"/>
-              <m:limLoc m:val="subSup"/>
-              <m:subHide m:val="off"/>
-              <m:supHide m:val="off"/>
-            </m:naryPr>
-            <m:sub>
-              <m:r>
-                <m:rPr>
-                  <m:sty m:val="p"/>
-                </m:rPr>
-                <m:t>−</m:t>
-              </m:r>
-              <m:r>
-                <m:rPr>
-                  <m:sty m:val="p"/>
-                </m:rPr>
-                <m:t>∞</m:t>
-              </m:r>
-            </m:sub>
-            <m:sup>
-              <m:r>
-                <m:t>y</m:t>
-              </m:r>
-            </m:sup>
-            <m:e>
-              <m:r>
-                <m:t>φ</m:t>
-              </m:r>
-            </m:e>
-          </m:nary>
-          <m:d>
-            <m:dPr>
-              <m:begChr m:val="("/>
-              <m:sepChr m:val=""/>
-              <m:endChr m:val=")"/>
-              <m:grow/>
-            </m:dPr>
-            <m:e>
-              <m:r>
-                <m:t>x</m:t>
-              </m:r>
-            </m:e>
-          </m:d>
-          <m:r>
-            <m:t> </m:t>
-          </m:r>
-          <m:r>
-            <m:rPr>
-              <m:sty m:val="p"/>
-            </m:rPr>
-            <m:t>d</m:t>
-          </m:r>
-          <m:r>
-            <m:t>x</m:t>
-          </m:r>
-          <m:r>
-            <m:rPr>
-              <m:sty m:val="p"/>
-            </m:rPr>
-            <m:t>,</m:t>
-          </m:r>
-          <m:r>
-            <m:t> </m:t>
-          </m:r>
-          <m:r>
-            <m:t>y</m:t>
-          </m:r>
-          <m:r>
-            <m:rPr>
-              <m:sty m:val="p"/>
-            </m:rPr>
-            <m:t>∈</m:t>
-          </m:r>
-          <m:r>
-            <m:rPr>
-              <m:sty m:val="p"/>
-              <m:scr m:val="double-struck"/>
-            </m:rPr>
-            <m:t>R</m:t>
-          </m:r>
-          <m:r>
-            <m:t>  </m:t>
-          </m:r>
-          <m:d>
-            <m:dPr>
-              <m:begChr m:val="("/>
-              <m:sepChr m:val=""/>
-              <m:endChr m:val=")"/>
-              <m:grow/>
-            </m:dPr>
-            <m:e>
-              <m:r>
-                <m:t>3</m:t>
-              </m:r>
-            </m:e>
-          </m:d>
-        </m:oMath>
-      </m:oMathPara>
-      <w:bookmarkEnd w:id="34"/>
-    </w:p>
-    <w:p>
-      <w:pPr>
-        <w:pStyle w:val="FirstParagraph"/>
-      </w:pPr>
-      <w:r>
-        <w:t xml:space="preserve">represents then the distribution function of</w:t>
-      </w:r>
-      <w:r>
-        <w:t xml:space="preserve"> </w:t>
-      </w:r>
-      <w:hyperlink w:anchor="eq-density-norm">
-        <w:r>
-          <w:rPr>
-            <w:rStyle w:val="Hyperlink"/>
-          </w:rPr>
-          <w:t xml:space="preserve">Equation 2</w:t>
-        </w:r>
-      </w:hyperlink>
-      <w:r>
-        <w:t xml:space="preserve">.</w:t>
-      </w:r>
-    </w:p>
-    <w:p>
-      <w:pPr>
-        <w:pStyle w:val="BodyText"/>
-      </w:pPr>
-      <w:r>
-        <w:t xml:space="preserve">The numbering of equations, as in</w:t>
-      </w:r>
-      <w:r>
-        <w:t xml:space="preserve"> </w:t>
-      </w:r>
-      <w:hyperlink w:anchor="eq-density-norm">
-        <w:r>
-          <w:rPr>
-            <w:rStyle w:val="Hyperlink"/>
-          </w:rPr>
-          <w:t xml:space="preserve">Equation 2</w:t>
-        </w:r>
-      </w:hyperlink>
-      <w:r>
-        <w:t xml:space="preserve">, should only be done if they are referred to in the rest of the text. Especially if there are many equations in the thesis, the use of LaTeX seems to make more sense.</w:t>
-      </w:r>
-    </w:p>
-    <w:bookmarkEnd w:id="35"/>
-    <w:bookmarkStart w:id="55" w:name="images"/>
-    <w:p>
-      <w:pPr>
-        <w:pStyle w:val="Heading2"/>
-      </w:pPr>
-      <w:r>
-        <w:t xml:space="preserve">1.3 Images</w:t>
-      </w:r>
-    </w:p>
-    <w:p>
-      <w:pPr>
-        <w:pStyle w:val="FirstParagraph"/>
-      </w:pPr>
-      <w:r>
-        <w:t xml:space="preserve">Quarto includes several features aimed at making it easier to work with figures and subfigures, as well as for laying out panels that contain multiple figures, tables, or other content.</w:t>
-      </w:r>
-    </w:p>
-    <w:tbl>
-      <w:tblPr>
-        <w:tblStyle w:val="FigureTable"/>
-        <w:tblW w:type="auto" w:w="0"/>
-        <w:jc w:val="center"/>
-        <w:tblLook w:firstRow="0" w:lastRow="0" w:firstColumn="0" w:lastColumn="0"/>
-      </w:tblPr>
-      <w:tblGrid>
-        <w:gridCol w:w="7920"/>
-      </w:tblGrid>
-      <w:tr>
-        <w:tc>
-          <w:tcPr/>
-          <w:p>
-            <w:pPr>
-              <w:pStyle w:val="Compact"/>
-              <w:jc w:val="center"/>
-            </w:pPr>
-            <w:hyperlink r:id="rId39">
-              <w:r>
-                <w:drawing>
-                  <wp:inline>
-                    <wp:extent cx="1346200" cy="1803400"/>
-                    <wp:effectExtent b="0" l="0" r="0" t="0"/>
-                    <wp:docPr descr="" title="" id="37" name="Picture"/>
-                    <a:graphic>
-                      <a:graphicData uri="http://schemas.openxmlformats.org/drawingml/2006/picture">
-                        <pic:pic>
-                          <pic:nvPicPr>
-                            <pic:cNvPr descr="images/wikipedia_iris_setosa.jpg" id="38" name="Picture"/>
-                            <pic:cNvPicPr>
-                              <a:picLocks noChangeArrowheads="1" noChangeAspect="1"/>
-                            </pic:cNvPicPr>
-                          </pic:nvPicPr>
-                          <pic:blipFill>
-                            <a:blip r:embed="rId36"/>
-                            <a:stretch>
-                              <a:fillRect/>
-                            </a:stretch>
-                          </pic:blipFill>
-                          <pic:spPr bwMode="auto">
-                            <a:xfrm>
-                              <a:off x="0" y="0"/>
-                              <a:ext cx="1346200" cy="1803400"/>
-                            </a:xfrm>
-                            <a:prstGeom prst="rect">
-                              <a:avLst/>
-                            </a:prstGeom>
-                            <a:noFill/>
-                            <a:ln w="9525">
-                              <a:noFill/>
-                              <a:headEnd/>
-                              <a:tailEnd/>
-                            </a:ln>
-                          </pic:spPr>
-                        </pic:pic>
-                      </a:graphicData>
-                    </a:graphic>
-                  </wp:inline>
-                </w:drawing>
-              </w:r>
-            </w:hyperlink>
-          </w:p>
-        </w:tc>
-      </w:tr>
-    </w:tbl>
-    <w:p>
-      <w:pPr>
-        <w:pStyle w:val="ImageCaption"/>
-      </w:pPr>
-      <w:r>
-        <w:t xml:space="preserve">Single image of Iris setosa with URL link but no cross-reference.</w:t>
-      </w:r>
-    </w:p>
-    <w:p>
-      <w:pPr>
-        <w:pStyle w:val="BodyText"/>
-      </w:pPr>
-      <w:r>
-        <w:t xml:space="preserve">For instance, if you have several figures that appear as a group, you can create a figure div to enclose them (see</w:t>
-      </w:r>
-      <w:r>
-        <w:t xml:space="preserve"> </w:t>
-      </w:r>
-      <w:hyperlink w:anchor="fig-versicolor">
-        <w:r>
-          <w:rPr>
-            <w:rStyle w:val="Hyperlink"/>
-          </w:rPr>
-          <w:t xml:space="preserve">Fig. 1</w:t>
-        </w:r>
-      </w:hyperlink>
-      <w:r>
-        <w:t xml:space="preserve"> </w:t>
-      </w:r>
-      <w:r>
-        <w:t xml:space="preserve">and</w:t>
-      </w:r>
-      <w:r>
-        <w:t xml:space="preserve"> </w:t>
-      </w:r>
-      <w:hyperlink w:anchor="fig-virginica">
-        <w:r>
-          <w:rPr>
-            <w:rStyle w:val="Hyperlink"/>
-          </w:rPr>
-          <w:t xml:space="preserve">Fig. 2</w:t>
-        </w:r>
-      </w:hyperlink>
-      <w:r>
-        <w:t xml:space="preserve">).</w:t>
-      </w:r>
-    </w:p>
-    <w:tbl>
-      <w:tblPr>
-        <w:tblStyle w:val="Table"/>
-        <w:tblW w:type="pct" w:w="5000"/>
-        <w:tblLayout w:type="fixed"/>
-        <w:tblLook w:firstRow="0" w:lastRow="0" w:firstColumn="0" w:lastColumn="0" w:noHBand="0" w:noVBand="0" w:val="0000"/>
-      </w:tblPr>
-      <w:tblGrid>
-        <w:gridCol w:w="3960"/>
-        <w:gridCol w:w="3960"/>
+        <w:gridCol w:w="3880"/>
+        <w:gridCol w:w="3880"/>
       </w:tblGrid>
       <w:tr>
         <w:tc>
@@ -1816,17 +776,17 @@
           <w:tbl>
             <w:tblPr>
               <w:tblStyle w:val="Table"/>
-              <w:tblW w:type="pct" w:w="5000"/>
+              <w:tblW w:type="pct" w:w="4900"/>
               <w:tblLayout w:type="fixed"/>
               <w:tblLook w:firstRow="0" w:lastRow="0" w:firstColumn="0" w:lastColumn="0" w:noHBand="0" w:noVBand="0" w:val="0000"/>
             </w:tblPr>
             <w:tblGrid>
-              <w:gridCol w:w="7920"/>
+              <w:gridCol w:w="7761"/>
             </w:tblGrid>
             <w:tr>
               <w:tc>
                 <w:tcPr/>
-                <w:bookmarkStart w:id="43" w:name="fig-versicolor"/>
+                <w:bookmarkStart w:id="31" w:name="fig-plotA-1"/>
                 <w:p>
                   <w:pPr>
                     <w:pStyle w:val="Compact"/>
@@ -1836,20 +796,20 @@
                   <w:r>
                     <w:drawing>
                       <wp:inline>
-                        <wp:extent cx="2400300" cy="1803400"/>
+                        <wp:extent cx="2971800" cy="2377440"/>
                         <wp:effectExtent b="0" l="0" r="0" t="0"/>
-                        <wp:docPr descr="" title="" id="41" name="Picture"/>
+                        <wp:docPr descr="" title="" id="29" name="Picture"/>
                         <a:graphic>
                           <a:graphicData uri="http://schemas.openxmlformats.org/drawingml/2006/picture">
                             <pic:pic>
                               <pic:nvPicPr>
-                                <pic:cNvPr descr="images/wikipedia_iris_versicolor.jpg" id="42" name="Picture"/>
+                                <pic:cNvPr descr="word_files/figure-docx/fig-plotA-1.png" id="30" name="Picture"/>
                                 <pic:cNvPicPr>
                                   <a:picLocks noChangeArrowheads="1" noChangeAspect="1"/>
                                 </pic:cNvPicPr>
                               </pic:nvPicPr>
                               <pic:blipFill>
-                                <a:blip r:embed="rId40"/>
+                                <a:blip r:embed="rId28"/>
                                 <a:stretch>
                                   <a:fillRect/>
                                 </a:stretch>
@@ -1857,7 +817,7 @@
                               <pic:spPr bwMode="auto">
                                 <a:xfrm>
                                   <a:off x="0" y="0"/>
-                                  <a:ext cx="2400300" cy="1803400"/>
+                                  <a:ext cx="2971800" cy="2377440"/>
                                 </a:xfrm>
                                 <a:prstGeom prst="rect">
                                   <a:avLst/>
@@ -1887,10 +847,10 @@
                     <w:pStyle w:val="ImageCaption"/>
                   </w:pPr>
                   <w:r>
-                    <w:t xml:space="preserve">Figure 1: Iris versicolor</w:t>
+                    <w:t xml:space="preserve">(a) sb1</w:t>
                   </w:r>
                 </w:p>
-                <w:bookmarkEnd w:id="43"/>
+                <w:bookmarkEnd w:id="31"/>
               </w:tc>
             </w:tr>
           </w:tbl>
@@ -1898,49 +858,20 @@
         </w:tc>
         <w:tc>
           <w:tcPr/>
-          <w:p>
-            <w:pPr>
-              <w:jc w:val="left"/>
-            </w:pPr>
-            <w:r>
-              <w:t xml:space="preserve"> </w:t>
-            </w:r>
-          </w:p>
-        </w:tc>
-      </w:tr>
-    </w:tbl>
-    <w:p>
-      <w:pPr>
-        <w:framePr w:w="0" w:h="0" w:vAnchor="margin" w:hAnchor="margin" w:xAlign="right" w:yAlign="top"/>
-      </w:pPr>
-    </w:p>
-    <w:tbl>
-      <w:tblPr>
-        <w:tblStyle w:val="Table"/>
-        <w:tblW w:type="pct" w:w="2500"/>
-        <w:tblLayout w:type="fixed"/>
-        <w:tblLook w:firstRow="0" w:lastRow="0" w:firstColumn="0" w:lastColumn="0" w:noHBand="0" w:noVBand="0" w:val="0000"/>
-      </w:tblPr>
-      <w:tblGrid>
-        <w:gridCol w:w="3960"/>
-      </w:tblGrid>
-      <w:tr>
-        <w:tc>
-          <w:tcPr/>
           <w:tbl>
             <w:tblPr>
               <w:tblStyle w:val="Table"/>
-              <w:tblW w:type="pct" w:w="5000"/>
+              <w:tblW w:type="pct" w:w="4900"/>
               <w:tblLayout w:type="fixed"/>
               <w:tblLook w:firstRow="0" w:lastRow="0" w:firstColumn="0" w:lastColumn="0" w:noHBand="0" w:noVBand="0" w:val="0000"/>
             </w:tblPr>
             <w:tblGrid>
-              <w:gridCol w:w="7920"/>
+              <w:gridCol w:w="7761"/>
             </w:tblGrid>
             <w:tr>
               <w:tc>
                 <w:tcPr/>
-                <w:bookmarkStart w:id="47" w:name="fig-virginica"/>
+                <w:bookmarkStart w:id="35" w:name="fig-plotA-2"/>
                 <w:p>
                   <w:pPr>
                     <w:pStyle w:val="Compact"/>
@@ -1950,20 +881,20 @@
                   <w:r>
                     <w:drawing>
                       <wp:inline>
-                        <wp:extent cx="2209800" cy="1803400"/>
+                        <wp:extent cx="2971800" cy="2377440"/>
                         <wp:effectExtent b="0" l="0" r="0" t="0"/>
-                        <wp:docPr descr="" title="" id="45" name="Picture"/>
+                        <wp:docPr descr="" title="" id="33" name="Picture"/>
                         <a:graphic>
                           <a:graphicData uri="http://schemas.openxmlformats.org/drawingml/2006/picture">
                             <pic:pic>
                               <pic:nvPicPr>
-                                <pic:cNvPr descr="images/wikipedia_iris_virginica.jpg" id="46" name="Picture"/>
+                                <pic:cNvPr descr="word_files/figure-docx/fig-plotA-2.png" id="34" name="Picture"/>
                                 <pic:cNvPicPr>
                                   <a:picLocks noChangeArrowheads="1" noChangeAspect="1"/>
                                 </pic:cNvPicPr>
                               </pic:nvPicPr>
                               <pic:blipFill>
-                                <a:blip r:embed="rId44"/>
+                                <a:blip r:embed="rId32"/>
                                 <a:stretch>
                                   <a:fillRect/>
                                 </a:stretch>
@@ -1971,7 +902,7 @@
                               <pic:spPr bwMode="auto">
                                 <a:xfrm>
                                   <a:off x="0" y="0"/>
-                                  <a:ext cx="2209800" cy="1803400"/>
+                                  <a:ext cx="2971800" cy="2377440"/>
                                 </a:xfrm>
                                 <a:prstGeom prst="rect">
                                   <a:avLst/>
@@ -2001,10 +932,10 @@
                     <w:pStyle w:val="ImageCaption"/>
                   </w:pPr>
                   <w:r>
-                    <w:t xml:space="preserve">Figure 2: Iris virginica</w:t>
+                    <w:t xml:space="preserve">(b) sb2</w:t>
                   </w:r>
                 </w:p>
-                <w:bookmarkEnd w:id="47"/>
+                <w:bookmarkEnd w:id="35"/>
               </w:tc>
             </w:tr>
           </w:tbl>
@@ -2016,28 +947,119 @@
       <w:pPr>
         <w:pStyle w:val="BodyText"/>
       </w:pPr>
-      <w:r>
-        <w:t xml:space="preserve">The layout attribute enables the creation of much more complex layouts.</w:t>
+      <w:pPr>
+        <w:spacing w:before="200"/>
+        <w:pStyle w:val="ImageCaption"/>
+      </w:pPr>
+      <w:r>
+        <w:t xml:space="preserve">Figure 1: overall</w:t>
+      </w:r>
+    </w:p>
+    <w:bookmarkEnd w:id="36"/>
+    <w:p>
+      <w:pPr>
+        <w:pStyle w:val="BodyText"/>
+      </w:pPr>
+      <w:r>
+        <w:rPr>
+          <w:b/>
+          <w:bCs/>
+        </w:rPr>
+        <w:t xml:space="preserve">Notes for Plot A :</w:t>
       </w:r>
       <w:r>
         <w:t xml:space="preserve"> </w:t>
       </w:r>
-      <w:hyperlink w:anchor="fig-custom-layout">
+      <w:r>
+        <w:t xml:space="preserve">Figure</w:t>
+      </w:r>
+      <w:r>
+        <w:t xml:space="preserve"> </w:t>
+      </w:r>
+      <w:hyperlink w:anchor="fig-plotA">
         <w:r>
           <w:rPr>
             <w:rStyle w:val="Hyperlink"/>
           </w:rPr>
-          <w:t xml:space="preserve">Fig. 3</w:t>
+          <w:t xml:space="preserve">Fig. 1</w:t>
         </w:r>
       </w:hyperlink>
       <w:r>
         <w:t xml:space="preserve"> </w:t>
       </w:r>
       <w:r>
-        <w:t xml:space="preserve">provides an example with a common figure caption and one identifier for all three.</w:t>
-      </w:r>
+        <w:t xml:space="preserve">has plots</w:t>
+      </w:r>
+      <w:r>
+        <w:t xml:space="preserve"> </w:t>
+      </w:r>
+      <w:hyperlink w:anchor="fig-plotA-1">
+        <w:r>
+          <w:rPr>
+            <w:rStyle w:val="Hyperlink"/>
+          </w:rPr>
+          <w:t xml:space="preserve">Fig. 1 (a)</w:t>
+        </w:r>
+      </w:hyperlink>
+      <w:r>
+        <w:t xml:space="preserve"> </w:t>
+      </w:r>
+      <w:r>
+        <w:t xml:space="preserve">and</w:t>
+      </w:r>
+      <w:r>
+        <w:t xml:space="preserve"> </w:t>
+      </w:r>
+      <w:hyperlink w:anchor="fig-plotA-2">
+        <w:r>
+          <w:rPr>
+            <w:rStyle w:val="Hyperlink"/>
+          </w:rPr>
+          <w:t xml:space="preserve">Fig. 1 (b)</w:t>
+        </w:r>
+      </w:hyperlink>
     </w:p>
-    <w:bookmarkStart w:id="54" w:name="fig-custom-layout"/>
+    <w:p>
+      <w:pPr>
+        <w:pStyle w:val="BodyText"/>
+      </w:pPr>
+      <w:r>
+        <w:t xml:space="preserve">See</w:t>
+      </w:r>
+      <w:r>
+        <w:t xml:space="preserve"> </w:t>
+      </w:r>
+      <w:hyperlink w:anchor="fig-plotA-1">
+        <w:r>
+          <w:rPr>
+            <w:rStyle w:val="Hyperlink"/>
+          </w:rPr>
+          <w:t xml:space="preserve">Fig. 1 (a)</w:t>
+        </w:r>
+      </w:hyperlink>
+      <w:r>
+        <w:t xml:space="preserve">.</w:t>
+      </w:r>
+    </w:p>
+    <w:p>
+      <w:pPr>
+        <w:pStyle w:val="BodyText"/>
+      </w:pPr>
+      <w:r>
+        <w:t xml:space="preserve">See knitr settings below.</w:t>
+      </w:r>
+    </w:p>
+    <w:bookmarkEnd w:id="37"/>
+    <w:bookmarkStart w:id="47" w:name="plot-b-visualizations"/>
+    <w:p>
+      <w:pPr>
+        <w:pStyle w:val="Heading3"/>
+      </w:pPr>
+      <w:r>
+        <w:t xml:space="preserve">1.2.2 Plot B Visualizations</w:t>
+      </w:r>
+    </w:p>
+    <w:bookmarkStart w:id="46" w:name="fig-plotB"/>
     <w:tbl>
       <w:tblPr>
         <w:tblStyle w:val="Table"/>
@@ -2046,214 +1068,179 @@
         <w:tblLook w:firstRow="0" w:lastRow="0" w:firstColumn="0" w:lastColumn="0" w:noHBand="0" w:noVBand="0" w:val="0000"/>
       </w:tblPr>
       <w:tblGrid>
-        <w:gridCol w:w="1552"/>
-        <w:gridCol w:w="1552"/>
-        <w:gridCol w:w="1552"/>
-        <w:gridCol w:w="1552"/>
-        <w:gridCol w:w="1552"/>
+        <w:gridCol w:w="3880"/>
+        <w:gridCol w:w="3880"/>
       </w:tblGrid>
       <w:tr>
         <w:tc>
           <w:tcPr/>
-          <w:p>
-            <w:pPr>
-              <w:pStyle w:val="CaptionedFigure"/>
-              <w:jc w:val="left"/>
-            </w:pPr>
-            <w:r>
-              <w:drawing>
-                <wp:inline>
-                  <wp:extent cx="1346200" cy="1803400"/>
-                  <wp:effectExtent b="0" l="0" r="0" t="0"/>
-                  <wp:docPr descr="Iris setosa" title="" id="48" name="Picture"/>
-                  <a:graphic>
-                    <a:graphicData uri="http://schemas.openxmlformats.org/drawingml/2006/picture">
-                      <pic:pic>
-                        <pic:nvPicPr>
-                          <pic:cNvPr descr="images/wikipedia_iris_setosa.jpg" id="49" name="Picture"/>
-                          <pic:cNvPicPr>
-                            <a:picLocks noChangeArrowheads="1" noChangeAspect="1"/>
-                          </pic:cNvPicPr>
-                        </pic:nvPicPr>
-                        <pic:blipFill>
-                          <a:blip r:embed="rId36"/>
-                          <a:stretch>
-                            <a:fillRect/>
-                          </a:stretch>
-                        </pic:blipFill>
-                        <pic:spPr bwMode="auto">
-                          <a:xfrm>
-                            <a:off x="0" y="0"/>
-                            <a:ext cx="1346200" cy="1803400"/>
-                          </a:xfrm>
-                          <a:prstGeom prst="rect">
-                            <a:avLst/>
-                          </a:prstGeom>
-                          <a:noFill/>
-                          <a:ln w="9525">
-                            <a:noFill/>
-                            <a:headEnd/>
-                            <a:tailEnd/>
-                          </a:ln>
-                        </pic:spPr>
-                      </pic:pic>
-                    </a:graphicData>
-                  </a:graphic>
-                </wp:inline>
-              </w:drawing>
-            </w:r>
-          </w:p>
-          <w:p>
-            <w:pPr>
-              <w:pStyle w:val="ImageCaption"/>
-              <w:jc w:val="left"/>
-            </w:pPr>
-            <w:r>
-              <w:t xml:space="preserve">Iris setosa</w:t>
-            </w:r>
-          </w:p>
+          <w:tbl>
+            <w:tblPr>
+              <w:tblStyle w:val="Table"/>
+              <w:tblW w:type="pct" w:w="4900"/>
+              <w:tblLayout w:type="fixed"/>
+              <w:tblLook w:firstRow="0" w:lastRow="0" w:firstColumn="0" w:lastColumn="0" w:noHBand="0" w:noVBand="0" w:val="0000"/>
+            </w:tblPr>
+            <w:tblGrid>
+              <w:gridCol w:w="7761"/>
+            </w:tblGrid>
+            <w:tr>
+              <w:tc>
+                <w:tcPr/>
+                <w:bookmarkStart w:id="41" w:name="fig-plotB-1"/>
+                <w:p>
+                  <w:pPr>
+                    <w:pStyle w:val="Compact"/>
+                    <w:jc w:val="center"/>
+                    <w:jc w:val="left"/>
+                  </w:pPr>
+                  <w:r>
+                    <w:drawing>
+                      <wp:inline>
+                        <wp:extent cx="2971800" cy="2377440"/>
+                        <wp:effectExtent b="0" l="0" r="0" t="0"/>
+                        <wp:docPr descr="" title="" id="39" name="Picture"/>
+                        <a:graphic>
+                          <a:graphicData uri="http://schemas.openxmlformats.org/drawingml/2006/picture">
+                            <pic:pic>
+                              <pic:nvPicPr>
+                                <pic:cNvPr descr="word_files/figure-docx/fig-plotB-1.png" id="40" name="Picture"/>
+                                <pic:cNvPicPr>
+                                  <a:picLocks noChangeArrowheads="1" noChangeAspect="1"/>
+                                </pic:cNvPicPr>
+                              </pic:nvPicPr>
+                              <pic:blipFill>
+                                <a:blip r:embed="rId38"/>
+                                <a:stretch>
+                                  <a:fillRect/>
+                                </a:stretch>
+                              </pic:blipFill>
+                              <pic:spPr bwMode="auto">
+                                <a:xfrm>
+                                  <a:off x="0" y="0"/>
+                                  <a:ext cx="2971800" cy="2377440"/>
+                                </a:xfrm>
+                                <a:prstGeom prst="rect">
+                                  <a:avLst/>
+                                </a:prstGeom>
+                                <a:noFill/>
+                                <a:ln w="9525">
+                                  <a:noFill/>
+                                  <a:headEnd/>
+                                  <a:tailEnd/>
+                                </a:ln>
+                              </pic:spPr>
+                            </pic:pic>
+                          </a:graphicData>
+                        </a:graphic>
+                      </wp:inline>
+                    </w:drawing>
+                  </w:r>
+                </w:p>
+                <w:p>
+                  <w:pPr>
+                    <w:jc w:val="center"/>
+                    <w:jc w:val="left"/>
+                  </w:pPr>
+                  <w:pPr>
+                    <w:jc w:val="start"/>
+                    <w:spacing w:before="200"/>
+                    <w:pStyle w:val="ImageCaption"/>
+                  </w:pPr>
+                  <w:r>
+                    <w:t xml:space="preserve">(a) Var: mpg</w:t>
+                  </w:r>
+                </w:p>
+                <w:bookmarkEnd w:id="41"/>
+              </w:tc>
+            </w:tr>
+          </w:tbl>
+          <w:p/>
         </w:tc>
         <w:tc>
           <w:tcPr/>
-          <w:p>
-            <w:pPr>
-              <w:jc w:val="left"/>
-            </w:pPr>
-            <w:r>
-              <w:t xml:space="preserve"> </w:t>
-            </w:r>
-          </w:p>
-        </w:tc>
-        <w:tc>
-          <w:tcPr/>
-          <w:p>
-            <w:pPr>
-              <w:pStyle w:val="CaptionedFigure"/>
-              <w:jc w:val="left"/>
-            </w:pPr>
-            <w:r>
-              <w:drawing>
-                <wp:inline>
-                  <wp:extent cx="2400300" cy="1803400"/>
-                  <wp:effectExtent b="0" l="0" r="0" t="0"/>
-                  <wp:docPr descr="Iris versicolor" title="" id="50" name="Picture"/>
-                  <a:graphic>
-                    <a:graphicData uri="http://schemas.openxmlformats.org/drawingml/2006/picture">
-                      <pic:pic>
-                        <pic:nvPicPr>
-                          <pic:cNvPr descr="images/wikipedia_iris_versicolor.jpg" id="51" name="Picture"/>
-                          <pic:cNvPicPr>
-                            <a:picLocks noChangeArrowheads="1" noChangeAspect="1"/>
-                          </pic:cNvPicPr>
-                        </pic:nvPicPr>
-                        <pic:blipFill>
-                          <a:blip r:embed="rId40"/>
-                          <a:stretch>
-                            <a:fillRect/>
-                          </a:stretch>
-                        </pic:blipFill>
-                        <pic:spPr bwMode="auto">
-                          <a:xfrm>
-                            <a:off x="0" y="0"/>
-                            <a:ext cx="2400300" cy="1803400"/>
-                          </a:xfrm>
-                          <a:prstGeom prst="rect">
-                            <a:avLst/>
-                          </a:prstGeom>
-                          <a:noFill/>
-                          <a:ln w="9525">
-                            <a:noFill/>
-                            <a:headEnd/>
-                            <a:tailEnd/>
-                          </a:ln>
-                        </pic:spPr>
-                      </pic:pic>
-                    </a:graphicData>
-                  </a:graphic>
-                </wp:inline>
-              </w:drawing>
-            </w:r>
-          </w:p>
-          <w:p>
-            <w:pPr>
-              <w:pStyle w:val="ImageCaption"/>
-              <w:jc w:val="left"/>
-            </w:pPr>
-            <w:r>
-              <w:t xml:space="preserve">Iris versicolor</w:t>
-            </w:r>
-          </w:p>
-        </w:tc>
-        <w:tc>
-          <w:tcPr/>
-          <w:p>
-            <w:pPr>
-              <w:jc w:val="left"/>
-            </w:pPr>
-            <w:r>
-              <w:t xml:space="preserve"> </w:t>
-            </w:r>
-          </w:p>
-        </w:tc>
-        <w:tc>
-          <w:tcPr/>
-          <w:p>
-            <w:pPr>
-              <w:pStyle w:val="CaptionedFigure"/>
-              <w:jc w:val="left"/>
-            </w:pPr>
-            <w:r>
-              <w:drawing>
-                <wp:inline>
-                  <wp:extent cx="2209800" cy="1803400"/>
-                  <wp:effectExtent b="0" l="0" r="0" t="0"/>
-                  <wp:docPr descr="Iris virginica" title="" id="52" name="Picture"/>
-                  <a:graphic>
-                    <a:graphicData uri="http://schemas.openxmlformats.org/drawingml/2006/picture">
-                      <pic:pic>
-                        <pic:nvPicPr>
-                          <pic:cNvPr descr="images/wikipedia_iris_virginica.jpg" id="53" name="Picture"/>
-                          <pic:cNvPicPr>
-                            <a:picLocks noChangeArrowheads="1" noChangeAspect="1"/>
-                          </pic:cNvPicPr>
-                        </pic:nvPicPr>
-                        <pic:blipFill>
-                          <a:blip r:embed="rId44"/>
-                          <a:stretch>
-                            <a:fillRect/>
-                          </a:stretch>
-                        </pic:blipFill>
-                        <pic:spPr bwMode="auto">
-                          <a:xfrm>
-                            <a:off x="0" y="0"/>
-                            <a:ext cx="2209800" cy="1803400"/>
-                          </a:xfrm>
-                          <a:prstGeom prst="rect">
-                            <a:avLst/>
-                          </a:prstGeom>
-                          <a:noFill/>
-                          <a:ln w="9525">
-                            <a:noFill/>
-                            <a:headEnd/>
-                            <a:tailEnd/>
-                          </a:ln>
-                        </pic:spPr>
-                      </pic:pic>
-                    </a:graphicData>
-                  </a:graphic>
-                </wp:inline>
-              </w:drawing>
-            </w:r>
-          </w:p>
-          <w:p>
-            <w:pPr>
-              <w:pStyle w:val="ImageCaption"/>
-              <w:jc w:val="left"/>
-            </w:pPr>
-            <w:r>
-              <w:t xml:space="preserve">Iris virginica</w:t>
-            </w:r>
-          </w:p>
+          <w:tbl>
+            <w:tblPr>
+              <w:tblStyle w:val="Table"/>
+              <w:tblW w:type="pct" w:w="4900"/>
+              <w:tblLayout w:type="fixed"/>
+              <w:tblLook w:firstRow="0" w:lastRow="0" w:firstColumn="0" w:lastColumn="0" w:noHBand="0" w:noVBand="0" w:val="0000"/>
+            </w:tblPr>
+            <w:tblGrid>
+              <w:gridCol w:w="7761"/>
+            </w:tblGrid>
+            <w:tr>
+              <w:tc>
+                <w:tcPr/>
+                <w:bookmarkStart w:id="45" w:name="fig-plotB-2"/>
+                <w:p>
+                  <w:pPr>
+                    <w:pStyle w:val="Compact"/>
+                    <w:jc w:val="center"/>
+                    <w:jc w:val="left"/>
+                  </w:pPr>
+                  <w:r>
+                    <w:drawing>
+                      <wp:inline>
+                        <wp:extent cx="2971800" cy="2377440"/>
+                        <wp:effectExtent b="0" l="0" r="0" t="0"/>
+                        <wp:docPr descr="" title="" id="43" name="Picture"/>
+                        <a:graphic>
+                          <a:graphicData uri="http://schemas.openxmlformats.org/drawingml/2006/picture">
+                            <pic:pic>
+                              <pic:nvPicPr>
+                                <pic:cNvPr descr="word_files/figure-docx/fig-plotB-2.png" id="44" name="Picture"/>
+                                <pic:cNvPicPr>
+                                  <a:picLocks noChangeArrowheads="1" noChangeAspect="1"/>
+                                </pic:cNvPicPr>
+                              </pic:nvPicPr>
+                              <pic:blipFill>
+                                <a:blip r:embed="rId42"/>
+                                <a:stretch>
+                                  <a:fillRect/>
+                                </a:stretch>
+                              </pic:blipFill>
+                              <pic:spPr bwMode="auto">
+                                <a:xfrm>
+                                  <a:off x="0" y="0"/>
+                                  <a:ext cx="2971800" cy="2377440"/>
+                                </a:xfrm>
+                                <a:prstGeom prst="rect">
+                                  <a:avLst/>
+                                </a:prstGeom>
+                                <a:noFill/>
+                                <a:ln w="9525">
+                                  <a:noFill/>
+                                  <a:headEnd/>
+                                  <a:tailEnd/>
+                                </a:ln>
+                              </pic:spPr>
+                            </pic:pic>
+                          </a:graphicData>
+                        </a:graphic>
+                      </wp:inline>
+                    </w:drawing>
+                  </w:r>
+                </w:p>
+                <w:p>
+                  <w:pPr>
+                    <w:jc w:val="center"/>
+                    <w:jc w:val="left"/>
+                  </w:pPr>
+                  <w:pPr>
+                    <w:jc w:val="start"/>
+                    <w:spacing w:before="200"/>
+                    <w:pStyle w:val="ImageCaption"/>
+                  </w:pPr>
+                  <w:r>
+                    <w:t xml:space="preserve">(b) Var: mpg</w:t>
+                  </w:r>
+                </w:p>
+                <w:bookmarkEnd w:id="45"/>
+              </w:tc>
+            </w:tr>
+          </w:tbl>
+          <w:p/>
         </w:tc>
       </w:tr>
     </w:tbl>
@@ -2266,21 +1253,20 @@
         <w:pStyle w:val="ImageCaption"/>
       </w:pPr>
       <w:r>
-        <w:t xml:space="preserve">Figure 3: Custom layout of images</w:t>
+        <w:t xml:space="preserve">Figure 2</w:t>
       </w:r>
     </w:p>
-    <w:bookmarkEnd w:id="54"/>
-    <w:bookmarkEnd w:id="55"/>
-    <w:bookmarkEnd w:id="56"/>
+    <w:bookmarkEnd w:id="46"/>
+    <w:bookmarkEnd w:id="47"/>
+    <w:bookmarkEnd w:id="48"/>
+    <w:bookmarkEnd w:id="49"/>
     <w:sectPr>
-      <w:headerReference r:id="rId10" w:type="even"/>
       <w:headerReference r:id="rId9" w:type="default"/>
-      <w:footerReference r:id="rId14" w:type="even"/>
-      <w:footerReference r:id="rId13" w:type="default"/>
-      <w:headerReference r:id="rId11" w:type="first"/>
+      <w:footerReference r:id="rId11" w:type="default"/>
+      <w:headerReference r:id="rId10" w:type="first"/>
       <w:footerReference r:id="rId12" w:type="first"/>
       <w:pgSz w:h="16838" w:w="11906"/>
-      <w:pgMar w:bottom="1440" w:footer="708" w:gutter="0" w:header="708" w:left="1440" w:right="1440" w:top="1816"/>
+      <w:pgMar w:bottom="1440" w:footer="708" w:gutter="0" w:header="432" w:left="1440" w:right="1440" w:top="1816"/>
       <w:cols w:space="708"/>
       <w:titlePg/>
       <w:docGrid w:linePitch="360"/>
@@ -2294,16 +1280,6 @@
 </file>
 
 <file path=word/footer1.xml><?xml version="1.0" encoding="utf-8"?>
-<w:ftr xmlns:wpc="http://schemas.microsoft.com/office/word/2010/wordprocessingCanvas" xmlns:cx="http://schemas.microsoft.com/office/drawing/2014/chartex" xmlns:cx1="http://schemas.microsoft.com/office/drawing/2015/9/8/chartex" xmlns:cx2="http://schemas.microsoft.com/office/drawing/2015/10/21/chartex" xmlns:cx3="http://schemas.microsoft.com/office/drawing/2016/5/9/chartex" xmlns:cx4="http://schemas.microsoft.com/office/drawing/2016/5/10/chartex" xmlns:cx5="http://schemas.microsoft.com/office/drawing/2016/5/11/chartex" xmlns:cx6="http://schemas.microsoft.com/office/drawing/2016/5/12/chartex" xmlns:cx7="http://schemas.microsoft.com/office/drawing/2016/5/13/chartex" xmlns:cx8="http://schemas.microsoft.com/office/drawing/2016/5/14/chartex" xmlns:mc="http://schemas.openxmlformats.org/markup-compatibility/2006" xmlns:aink="http://schemas.microsoft.com/office/drawing/2016/ink" xmlns:am3d="http://schemas.microsoft.com/office/drawing/2017/model3d" xmlns:o="urn:schemas-microsoft-com:office:office" xmlns:oel="http://schemas.microsoft.com/office/2019/extlst" xmlns:r="http://schemas.openxmlformats.org/officeDocument/2006/relationships" xmlns:m="http://schemas.openxmlformats.org/officeDocument/2006/math" xmlns:v="urn:schemas-microsoft-com:vml" xmlns:wp14="http://schemas.microsoft.com/office/word/2010/wordprocessingDrawing" xmlns:wp="http://schemas.openxmlformats.org/drawingml/2006/wordprocessingDrawing" xmlns:w10="urn:schemas-microsoft-com:office:word" xmlns:w="http://schemas.openxmlformats.org/wordprocessingml/2006/main" xmlns:w14="http://schemas.microsoft.com/office/word/2010/wordml" xmlns:w15="http://schemas.microsoft.com/office/word/2012/wordml" xmlns:w16cex="http://schemas.microsoft.com/office/word/2018/wordml/cex" xmlns:w16cid="http://schemas.microsoft.com/office/word/2016/wordml/cid" xmlns:w16="http://schemas.microsoft.com/office/word/2018/wordml" xmlns:w16du="http://schemas.microsoft.com/office/word/2023/wordml/word16du" xmlns:w16sdtdh="http://schemas.microsoft.com/office/word/2020/wordml/sdtdatahash" xmlns:w16sdtfl="http://schemas.microsoft.com/office/word/2024/wordml/sdtformatlock" xmlns:w16se="http://schemas.microsoft.com/office/word/2015/wordml/symex" xmlns:wpg="http://schemas.microsoft.com/office/word/2010/wordprocessingGroup" xmlns:wpi="http://schemas.microsoft.com/office/word/2010/wordprocessingInk" xmlns:wne="http://schemas.microsoft.com/office/word/2006/wordml" xmlns:wps="http://schemas.microsoft.com/office/word/2010/wordprocessingShape" mc:Ignorable="w14 w15 w16se w16cid w16 w16cex w16sdtdh w16sdtfl w16du wp14">
-  <w:p>
-    <w:pPr>
-      <w:pStyle w:val="Footer"/>
-    </w:pPr>
-  </w:p>
-</w:ftr>
-</file>
-
-<file path=word/footer2.xml><?xml version="1.0" encoding="utf-8"?>
 <w:ftr xmlns:wpc="http://schemas.microsoft.com/office/word/2010/wordprocessingCanvas" xmlns:cx="http://schemas.microsoft.com/office/drawing/2014/chartex" xmlns:cx1="http://schemas.microsoft.com/office/drawing/2015/9/8/chartex" xmlns:cx2="http://schemas.microsoft.com/office/drawing/2015/10/21/chartex" xmlns:cx3="http://schemas.microsoft.com/office/drawing/2016/5/9/chartex" xmlns:cx4="http://schemas.microsoft.com/office/drawing/2016/5/10/chartex" xmlns:cx5="http://schemas.microsoft.com/office/drawing/2016/5/11/chartex" xmlns:cx6="http://schemas.microsoft.com/office/drawing/2016/5/12/chartex" xmlns:cx7="http://schemas.microsoft.com/office/drawing/2016/5/13/chartex" xmlns:cx8="http://schemas.microsoft.com/office/drawing/2016/5/14/chartex" xmlns:mc="http://schemas.openxmlformats.org/markup-compatibility/2006" xmlns:aink="http://schemas.microsoft.com/office/drawing/2016/ink" xmlns:am3d="http://schemas.microsoft.com/office/drawing/2017/model3d" xmlns:o="urn:schemas-microsoft-com:office:office" xmlns:oel="http://schemas.microsoft.com/office/2019/extlst" xmlns:r="http://schemas.openxmlformats.org/officeDocument/2006/relationships" xmlns:m="http://schemas.openxmlformats.org/officeDocument/2006/math" xmlns:v="urn:schemas-microsoft-com:vml" xmlns:wp14="http://schemas.microsoft.com/office/word/2010/wordprocessingDrawing" xmlns:wp="http://schemas.openxmlformats.org/drawingml/2006/wordprocessingDrawing" xmlns:w10="urn:schemas-microsoft-com:office:word" xmlns:w="http://schemas.openxmlformats.org/wordprocessingml/2006/main" xmlns:w14="http://schemas.microsoft.com/office/word/2010/wordml" xmlns:w15="http://schemas.microsoft.com/office/word/2012/wordml" xmlns:w16cex="http://schemas.microsoft.com/office/word/2018/wordml/cex" xmlns:w16cid="http://schemas.microsoft.com/office/word/2016/wordml/cid" xmlns:w16="http://schemas.microsoft.com/office/word/2018/wordml" xmlns:w16du="http://schemas.microsoft.com/office/word/2023/wordml/word16du" xmlns:w16sdtdh="http://schemas.microsoft.com/office/word/2020/wordml/sdtdatahash" xmlns:w16sdtfl="http://schemas.microsoft.com/office/word/2024/wordml/sdtformatlock" xmlns:w16se="http://schemas.microsoft.com/office/word/2015/wordml/symex" xmlns:wpg="http://schemas.microsoft.com/office/word/2010/wordprocessingGroup" xmlns:wpi="http://schemas.microsoft.com/office/word/2010/wordprocessingInk" xmlns:wne="http://schemas.microsoft.com/office/word/2006/wordml" xmlns:wps="http://schemas.microsoft.com/office/word/2010/wordprocessingShape" mc:Ignorable="w14 w15 w16se w16cid w16 w16cex w16sdtdh w16sdtfl w16du wp14">
   <w:sdt>
     <w:sdtPr>
@@ -2345,7 +1321,7 @@
 </w:ftr>
 </file>
 
-<file path=word/footer3.xml><?xml version="1.0" encoding="utf-8"?>
+<file path=word/footer2.xml><?xml version="1.0" encoding="utf-8"?>
 <w:ftr xmlns:wpc="http://schemas.microsoft.com/office/word/2010/wordprocessingCanvas" xmlns:cx="http://schemas.microsoft.com/office/drawing/2014/chartex" xmlns:cx1="http://schemas.microsoft.com/office/drawing/2015/9/8/chartex" xmlns:cx2="http://schemas.microsoft.com/office/drawing/2015/10/21/chartex" xmlns:cx3="http://schemas.microsoft.com/office/drawing/2016/5/9/chartex" xmlns:cx4="http://schemas.microsoft.com/office/drawing/2016/5/10/chartex" xmlns:cx5="http://schemas.microsoft.com/office/drawing/2016/5/11/chartex" xmlns:cx6="http://schemas.microsoft.com/office/drawing/2016/5/12/chartex" xmlns:cx7="http://schemas.microsoft.com/office/drawing/2016/5/13/chartex" xmlns:cx8="http://schemas.microsoft.com/office/drawing/2016/5/14/chartex" xmlns:mc="http://schemas.openxmlformats.org/markup-compatibility/2006" xmlns:aink="http://schemas.microsoft.com/office/drawing/2016/ink" xmlns:am3d="http://schemas.microsoft.com/office/drawing/2017/model3d" xmlns:o="urn:schemas-microsoft-com:office:office" xmlns:oel="http://schemas.microsoft.com/office/2019/extlst" xmlns:r="http://schemas.openxmlformats.org/officeDocument/2006/relationships" xmlns:m="http://schemas.openxmlformats.org/officeDocument/2006/math" xmlns:v="urn:schemas-microsoft-com:vml" xmlns:wp14="http://schemas.microsoft.com/office/word/2010/wordprocessingDrawing" xmlns:wp="http://schemas.openxmlformats.org/drawingml/2006/wordprocessingDrawing" xmlns:w10="urn:schemas-microsoft-com:office:word" xmlns:w="http://schemas.openxmlformats.org/wordprocessingml/2006/main" xmlns:w14="http://schemas.microsoft.com/office/word/2010/wordml" xmlns:w15="http://schemas.microsoft.com/office/word/2012/wordml" xmlns:w16cex="http://schemas.microsoft.com/office/word/2018/wordml/cex" xmlns:w16cid="http://schemas.microsoft.com/office/word/2016/wordml/cid" xmlns:w16="http://schemas.microsoft.com/office/word/2018/wordml" xmlns:w16du="http://schemas.microsoft.com/office/word/2023/wordml/word16du" xmlns:w16sdtdh="http://schemas.microsoft.com/office/word/2020/wordml/sdtdatahash" xmlns:w16sdtfl="http://schemas.microsoft.com/office/word/2024/wordml/sdtformatlock" xmlns:w16se="http://schemas.microsoft.com/office/word/2015/wordml/symex" xmlns:wpg="http://schemas.microsoft.com/office/word/2010/wordprocessingGroup" xmlns:wpi="http://schemas.microsoft.com/office/word/2010/wordprocessingInk" xmlns:wne="http://schemas.microsoft.com/office/word/2006/wordml" xmlns:wps="http://schemas.microsoft.com/office/word/2010/wordprocessingShape" mc:Ignorable="w14 w15 w16se w16cid w16 w16cex w16sdtdh w16sdtfl w16du wp14">
   <w:sdt>
     <w:sdtPr>
@@ -2411,6 +1387,10 @@
   <w:p>
     <w:pPr>
       <w:pStyle w:val="Header"/>
+      <w:jc w:val="center"/>
+      <w:rPr>
+        <w:lang w:val="en-US"/>
+      </w:rPr>
     </w:pPr>
   </w:p>
 </w:hdr>
@@ -2421,100 +1401,8 @@
   <w:p>
     <w:pPr>
       <w:pStyle w:val="Header"/>
-      <w:jc w:val="right"/>
-    </w:pPr>
-    <w:r>
-      <w:t xml:space="preserve">Running </w:t>
-    </w:r>
-    <w:proofErr w:type="spellStart"/>
-    <w:r>
-      <w:t>Document</w:t>
-    </w:r>
-    <w:proofErr w:type="spellEnd"/>
-    <w:r>
-      <w:t xml:space="preserve"> Title</w:t>
-    </w:r>
-  </w:p>
-</w:hdr>
-</file>
-
-<file path=word/header3.xml><?xml version="1.0" encoding="utf-8"?>
-<w:hdr xmlns:wpc="http://schemas.microsoft.com/office/word/2010/wordprocessingCanvas" xmlns:cx="http://schemas.microsoft.com/office/drawing/2014/chartex" xmlns:cx1="http://schemas.microsoft.com/office/drawing/2015/9/8/chartex" xmlns:cx2="http://schemas.microsoft.com/office/drawing/2015/10/21/chartex" xmlns:cx3="http://schemas.microsoft.com/office/drawing/2016/5/9/chartex" xmlns:cx4="http://schemas.microsoft.com/office/drawing/2016/5/10/chartex" xmlns:cx5="http://schemas.microsoft.com/office/drawing/2016/5/11/chartex" xmlns:cx6="http://schemas.microsoft.com/office/drawing/2016/5/12/chartex" xmlns:cx7="http://schemas.microsoft.com/office/drawing/2016/5/13/chartex" xmlns:cx8="http://schemas.microsoft.com/office/drawing/2016/5/14/chartex" xmlns:mc="http://schemas.openxmlformats.org/markup-compatibility/2006" xmlns:aink="http://schemas.microsoft.com/office/drawing/2016/ink" xmlns:am3d="http://schemas.microsoft.com/office/drawing/2017/model3d" xmlns:o="urn:schemas-microsoft-com:office:office" xmlns:oel="http://schemas.microsoft.com/office/2019/extlst" xmlns:r="http://schemas.openxmlformats.org/officeDocument/2006/relationships" xmlns:m="http://schemas.openxmlformats.org/officeDocument/2006/math" xmlns:v="urn:schemas-microsoft-com:vml" xmlns:wp14="http://schemas.microsoft.com/office/word/2010/wordprocessingDrawing" xmlns:wp="http://schemas.openxmlformats.org/drawingml/2006/wordprocessingDrawing" xmlns:w10="urn:schemas-microsoft-com:office:word" xmlns:w="http://schemas.openxmlformats.org/wordprocessingml/2006/main" xmlns:w14="http://schemas.microsoft.com/office/word/2010/wordml" xmlns:w15="http://schemas.microsoft.com/office/word/2012/wordml" xmlns:w16cex="http://schemas.microsoft.com/office/word/2018/wordml/cex" xmlns:w16cid="http://schemas.microsoft.com/office/word/2016/wordml/cid" xmlns:w16="http://schemas.microsoft.com/office/word/2018/wordml" xmlns:w16du="http://schemas.microsoft.com/office/word/2023/wordml/word16du" xmlns:w16sdtdh="http://schemas.microsoft.com/office/word/2020/wordml/sdtdatahash" xmlns:w16sdtfl="http://schemas.microsoft.com/office/word/2024/wordml/sdtformatlock" xmlns:w16se="http://schemas.microsoft.com/office/word/2015/wordml/symex" xmlns:wpg="http://schemas.microsoft.com/office/word/2010/wordprocessingGroup" xmlns:wpi="http://schemas.microsoft.com/office/word/2010/wordprocessingInk" xmlns:wne="http://schemas.microsoft.com/office/word/2006/wordml" xmlns:wps="http://schemas.microsoft.com/office/word/2010/wordprocessingShape" mc:Ignorable="w14 w15 w16se w16cid w16 w16cex w16sdtdh w16sdtfl w16du wp14">
-  <w:p>
-    <w:pPr>
-      <w:pStyle w:val="Header"/>
       <w:jc w:val="both"/>
     </w:pPr>
-    <w:r>
-      <w:fldChar w:fldCharType="begin"/>
-    </w:r>
-    <w:r>
-      <w:instrText xml:space="preserve"> INCLUDEPICTURE "https://qtxasset.com/quartz/qcloud5/media/image/gaurdantlogo.png?VersionId=AezCerubxLJzJXi6QaLayekpjispKN5a" \* MERGEFORMATINET </w:instrText>
-    </w:r>
-    <w:r>
-      <w:fldChar w:fldCharType="separate"/>
-    </w:r>
-    <w:r>
-      <w:rPr>
-        <w:noProof/>
-      </w:rPr>
-      <w:drawing>
-        <wp:inline distT="0" distB="0" distL="0" distR="0" wp14:anchorId="43083F6B" wp14:editId="147DDBBA">
-          <wp:extent cx="2006600" cy="505063"/>
-          <wp:effectExtent l="0" t="0" r="0" b="0"/>
-          <wp:docPr id="787669503" name="Picture 1" descr="Guardant Health | Fierce Healthcare"/>
-          <wp:cNvGraphicFramePr>
-            <a:graphicFrameLocks xmlns:a="http://schemas.openxmlformats.org/drawingml/2006/main" noChangeAspect="1"/>
-          </wp:cNvGraphicFramePr>
-          <a:graphic xmlns:a="http://schemas.openxmlformats.org/drawingml/2006/main">
-            <a:graphicData uri="http://schemas.openxmlformats.org/drawingml/2006/picture">
-              <pic:pic xmlns:pic="http://schemas.openxmlformats.org/drawingml/2006/picture">
-                <pic:nvPicPr>
-                  <pic:cNvPr id="0" name="Picture 1" descr="Guardant Health | Fierce Healthcare"/>
-                  <pic:cNvPicPr>
-                    <a:picLocks noChangeAspect="1" noChangeArrowheads="1"/>
-                  </pic:cNvPicPr>
-                </pic:nvPicPr>
-                <pic:blipFill rotWithShape="1">
-                  <a:blip r:embed="rId1">
-                    <a:extLst>
-                      <a:ext uri="{28A0092B-C50C-407E-A947-70E740481C1C}">
-                        <a14:useLocalDpi xmlns:a14="http://schemas.microsoft.com/office/drawing/2010/main" val="0"/>
-                      </a:ext>
-                    </a:extLst>
-                  </a:blip>
-                  <a:srcRect l="26369" t="40181" r="26656" b="38940"/>
-                  <a:stretch>
-                    <a:fillRect/>
-                  </a:stretch>
-                </pic:blipFill>
-                <pic:spPr bwMode="auto">
-                  <a:xfrm>
-                    <a:off x="0" y="0"/>
-                    <a:ext cx="2006600" cy="505063"/>
-                  </a:xfrm>
-                  <a:prstGeom prst="rect">
-                    <a:avLst/>
-                  </a:prstGeom>
-                  <a:noFill/>
-                  <a:ln>
-                    <a:noFill/>
-                  </a:ln>
-                  <a:extLst>
-                    <a:ext uri="{53640926-AAD7-44D8-BBD7-CCE9431645EC}">
-                      <a14:shadowObscured xmlns:a14="http://schemas.microsoft.com/office/drawing/2010/main"/>
-                    </a:ext>
-                  </a:extLst>
-                </pic:spPr>
-              </pic:pic>
-            </a:graphicData>
-          </a:graphic>
-        </wp:inline>
-      </w:drawing>
-    </w:r>
-    <w:r>
-      <w:fldChar w:fldCharType="end"/>
-    </w:r>
     <w:r>
       <w:t xml:space="preserve">         </w:t>
     </w:r>
@@ -2531,15 +1419,65 @@
       <w:t xml:space="preserve"> </w:t>
     </w:r>
     <w:r>
-      <w:t xml:space="preserve">          </w:t>
+      <w:t xml:space="preserve">      </w:t>
+    </w:r>
+    <w:r>
+      <w:t xml:space="preserve">     </w:t>
     </w:r>
     <w:r>
       <w:rPr>
-        <w:color w:val="0B61C6"/>
-        <w:sz w:val="28"/>
-        <w:szCs w:val="28"/>
+        <w:noProof/>
       </w:rPr>
-      <w:t>Transforming Cancer Care</w:t>
+      <w:drawing>
+        <wp:inline distT="0" distB="0" distL="0" distR="0" wp14:anchorId="05E1B332" wp14:editId="0A5908F4">
+          <wp:extent cx="6157591" cy="516255"/>
+          <wp:effectExtent l="0" t="0" r="2540" b="4445"/>
+          <wp:docPr id="1135736232" name="Picture 2"/>
+          <wp:cNvGraphicFramePr>
+            <a:graphicFrameLocks xmlns:a="http://schemas.openxmlformats.org/drawingml/2006/main" noChangeAspect="1"/>
+          </wp:cNvGraphicFramePr>
+          <a:graphic xmlns:a="http://schemas.openxmlformats.org/drawingml/2006/main">
+            <a:graphicData uri="http://schemas.openxmlformats.org/drawingml/2006/picture">
+              <pic:pic xmlns:pic="http://schemas.openxmlformats.org/drawingml/2006/picture">
+                <pic:nvPicPr>
+                  <pic:cNvPr id="1135736232" name="Picture 1135736232"/>
+                  <pic:cNvPicPr/>
+                </pic:nvPicPr>
+                <pic:blipFill rotWithShape="1">
+                  <a:blip r:embed="rId1">
+                    <a:extLst>
+                      <a:ext uri="{28A0092B-C50C-407E-A947-70E740481C1C}">
+                        <a14:useLocalDpi xmlns:a14="http://schemas.microsoft.com/office/drawing/2010/main" val="0"/>
+                      </a:ext>
+                    </a:extLst>
+                  </a:blip>
+                  <a:srcRect l="9348"/>
+                  <a:stretch>
+                    <a:fillRect/>
+                  </a:stretch>
+                </pic:blipFill>
+                <pic:spPr bwMode="auto">
+                  <a:xfrm>
+                    <a:off x="0" y="0"/>
+                    <a:ext cx="6188018" cy="518806"/>
+                  </a:xfrm>
+                  <a:prstGeom prst="rect">
+                    <a:avLst/>
+                  </a:prstGeom>
+                  <a:ln>
+                    <a:noFill/>
+                  </a:ln>
+                  <a:extLst>
+                    <a:ext uri="{53640926-AAD7-44D8-BBD7-CCE9431645EC}">
+                      <a14:shadowObscured xmlns:a14="http://schemas.microsoft.com/office/drawing/2010/main"/>
+                    </a:ext>
+                  </a:extLst>
+                </pic:spPr>
+              </pic:pic>
+            </a:graphicData>
+          </a:graphic>
+        </wp:inline>
+      </w:drawing>
     </w:r>
   </w:p>
 </w:hdr>

</xml_diff>